<commit_message>
Update 12/20/2023 9:58AM EST
Update as of 9:58AM EST on 12/20/2023.
</commit_message>
<xml_diff>
--- a/20231220 - Global United Defense, Inc. - Crime Prevention Security Systems - v1.0.3.6.docx
+++ b/20231220 - Global United Defense, Inc. - Crime Prevention Security Systems - v1.0.3.6.docx
@@ -203,7 +203,7 @@
           <w:sz w:val="28"/>
           <w:szCs w:val="28"/>
         </w:rPr>
-        <w:t>12/20/2023 9:37:59 AM</w:t>
+        <w:t>12/20/2023 9:58:18 AM</w:t>
       </w:r>
     </w:p>
     <w:p>
@@ -4614,15 +4614,7 @@
           <w:bCs/>
           <w:color w:val="FF0000"/>
         </w:rPr>
-        <w:t>ILD AB</w:t>
-      </w:r>
-      <w:r>
-        <w:rPr>
-          <w:b/>
-          <w:bCs/>
-          <w:color w:val="FF0000"/>
-        </w:rPr>
-        <w:t>USE</w:t>
+        <w:t>ILD ABUSE</w:t>
       </w:r>
       <w:r>
         <w:rPr>
@@ -40115,67 +40107,15 @@
           <w:bCs/>
           <w:color w:val="FF0000"/>
         </w:rPr>
-        <w:t>MILITARY CRIMINAL EXTORTION</w:t>
-      </w:r>
-      <w:r>
-        <w:rPr>
-          <w:b/>
-          <w:bCs/>
-        </w:rPr>
-        <w:t xml:space="preserve"> </w:t>
-      </w:r>
-      <w:r>
-        <w:rPr>
-          <w:b/>
-          <w:bCs/>
-          <w:color w:val="0070C0"/>
-        </w:rPr>
-        <w:t>TO</w:t>
-      </w:r>
-      <w:r>
-        <w:rPr>
-          <w:b/>
-          <w:bCs/>
-        </w:rPr>
-        <w:t xml:space="preserve"> </w:t>
-      </w:r>
-      <w:r>
-        <w:rPr>
-          <w:b/>
-          <w:bCs/>
-          <w:color w:val="C00000"/>
-        </w:rPr>
-        <w:t>NOT</w:t>
-      </w:r>
-      <w:r>
-        <w:rPr>
-          <w:b/>
-          <w:bCs/>
-        </w:rPr>
-        <w:t xml:space="preserve"> </w:t>
-      </w:r>
-      <w:r>
-        <w:rPr>
-          <w:b/>
-          <w:bCs/>
-          <w:color w:val="7030A0"/>
-        </w:rPr>
-        <w:t>PAY</w:t>
-      </w:r>
-      <w:r>
-        <w:rPr>
-          <w:b/>
-          <w:bCs/>
-        </w:rPr>
-        <w:t xml:space="preserve"> </w:t>
-      </w:r>
-      <w:r>
-        <w:rPr>
-          <w:b/>
-          <w:bCs/>
-          <w:color w:val="FF0000"/>
-        </w:rPr>
-        <w:t>ANY PARTY</w:t>
+        <w:t>MILITARY CRIM</w:t>
+      </w:r>
+      <w:r>
+        <w:rPr>
+          <w:b/>
+          <w:bCs/>
+          <w:color w:val="FF0000"/>
+        </w:rPr>
+        <w:t>E</w:t>
       </w:r>
       <w:r>
         <w:rPr>
@@ -40220,15 +40160,67 @@
           <w:bCs/>
           <w:color w:val="FF0000"/>
         </w:rPr>
-        <w:t xml:space="preserve">MILITARY CRIMINAL </w:t>
-      </w:r>
-      <w:r>
-        <w:rPr>
-          <w:b/>
-          <w:bCs/>
-          <w:color w:val="FF0000"/>
-        </w:rPr>
-        <w:t>NEGLIGENCE</w:t>
+        <w:t>MILITARY CRIMINAL EXTORTION</w:t>
+      </w:r>
+      <w:r>
+        <w:rPr>
+          <w:b/>
+          <w:bCs/>
+        </w:rPr>
+        <w:t xml:space="preserve"> </w:t>
+      </w:r>
+      <w:r>
+        <w:rPr>
+          <w:b/>
+          <w:bCs/>
+          <w:color w:val="0070C0"/>
+        </w:rPr>
+        <w:t>TO</w:t>
+      </w:r>
+      <w:r>
+        <w:rPr>
+          <w:b/>
+          <w:bCs/>
+        </w:rPr>
+        <w:t xml:space="preserve"> </w:t>
+      </w:r>
+      <w:r>
+        <w:rPr>
+          <w:b/>
+          <w:bCs/>
+          <w:color w:val="C00000"/>
+        </w:rPr>
+        <w:t>NOT</w:t>
+      </w:r>
+      <w:r>
+        <w:rPr>
+          <w:b/>
+          <w:bCs/>
+        </w:rPr>
+        <w:t xml:space="preserve"> </w:t>
+      </w:r>
+      <w:r>
+        <w:rPr>
+          <w:b/>
+          <w:bCs/>
+          <w:color w:val="7030A0"/>
+        </w:rPr>
+        <w:t>PAY</w:t>
+      </w:r>
+      <w:r>
+        <w:rPr>
+          <w:b/>
+          <w:bCs/>
+        </w:rPr>
+        <w:t xml:space="preserve"> </w:t>
+      </w:r>
+      <w:r>
+        <w:rPr>
+          <w:b/>
+          <w:bCs/>
+          <w:color w:val="FF0000"/>
+        </w:rPr>
+        <w:t>ANY PARTY</w:t>
       </w:r>
       <w:r>
         <w:rPr>
@@ -40273,37 +40265,15 @@
           <w:bCs/>
           <w:color w:val="FF0000"/>
         </w:rPr>
-        <w:t>MILITARY DEFAMATION</w:t>
-      </w:r>
-      <w:r>
-        <w:rPr>
-          <w:b/>
-          <w:bCs/>
-        </w:rPr>
-        <w:t xml:space="preserve"> </w:t>
-      </w:r>
-      <w:r>
-        <w:rPr>
-          <w:b/>
-          <w:bCs/>
-          <w:color w:val="0070C0"/>
-        </w:rPr>
-        <w:t>OF</w:t>
-      </w:r>
-      <w:r>
-        <w:rPr>
-          <w:b/>
-          <w:bCs/>
-        </w:rPr>
-        <w:t xml:space="preserve"> </w:t>
-      </w:r>
-      <w:r>
-        <w:rPr>
-          <w:b/>
-          <w:bCs/>
-          <w:color w:val="FF0000"/>
-        </w:rPr>
-        <w:t>ANY CHARACTER</w:t>
+        <w:t xml:space="preserve">MILITARY CRIMINAL </w:t>
+      </w:r>
+      <w:r>
+        <w:rPr>
+          <w:b/>
+          <w:bCs/>
+          <w:color w:val="FF0000"/>
+        </w:rPr>
+        <w:t>NEGLIGENCE</w:t>
       </w:r>
       <w:r>
         <w:rPr>
@@ -40349,7 +40319,37 @@
           <w:bCs/>
           <w:color w:val="FF0000"/>
         </w:rPr>
-        <w:t>MIMIC</w:t>
+        <w:t>MILITARY DEFAMATION</w:t>
+      </w:r>
+      <w:r>
+        <w:rPr>
+          <w:b/>
+          <w:bCs/>
+        </w:rPr>
+        <w:t xml:space="preserve"> </w:t>
+      </w:r>
+      <w:r>
+        <w:rPr>
+          <w:b/>
+          <w:bCs/>
+          <w:color w:val="0070C0"/>
+        </w:rPr>
+        <w:t>OF</w:t>
+      </w:r>
+      <w:r>
+        <w:rPr>
+          <w:b/>
+          <w:bCs/>
+        </w:rPr>
+        <w:t xml:space="preserve"> </w:t>
+      </w:r>
+      <w:r>
+        <w:rPr>
+          <w:b/>
+          <w:bCs/>
+          <w:color w:val="FF0000"/>
+        </w:rPr>
+        <w:t>ANY CHARACTER</w:t>
       </w:r>
       <w:r>
         <w:rPr>
@@ -40394,337 +40394,15 @@
           <w:bCs/>
           <w:color w:val="FF0000"/>
         </w:rPr>
-        <w:t>MI</w:t>
-      </w:r>
-      <w:r>
-        <w:rPr>
-          <w:b/>
-          <w:bCs/>
-          <w:color w:val="FF0000"/>
-        </w:rPr>
-        <w:t>ND CONTROL REFERENCE</w:t>
-      </w:r>
-      <w:r>
-        <w:rPr>
-          <w:b/>
-          <w:bCs/>
-        </w:rPr>
-        <w:t xml:space="preserve"> </w:t>
-      </w:r>
-      <w:r>
-        <w:rPr>
-          <w:b/>
-          <w:bCs/>
-          <w:color w:val="0070C0"/>
-        </w:rPr>
-        <w:t>TO</w:t>
-      </w:r>
-      <w:r>
-        <w:rPr>
-          <w:b/>
-          <w:bCs/>
-        </w:rPr>
-        <w:t xml:space="preserve"> </w:t>
-      </w:r>
-      <w:r>
-        <w:rPr>
-          <w:b/>
-          <w:bCs/>
-          <w:color w:val="FF0000"/>
-        </w:rPr>
-        <w:t>ANY SAME ILLEGAL THING</w:t>
-      </w:r>
-      <w:r>
-        <w:rPr>
-          <w:b/>
-          <w:bCs/>
-        </w:rPr>
-        <w:t xml:space="preserve"> </w:t>
-      </w:r>
-      <w:r>
-        <w:rPr>
-          <w:b/>
-          <w:bCs/>
-          <w:color w:val="00B050"/>
-        </w:rPr>
-        <w:t>RECURSIVELY</w:t>
-      </w:r>
-      <w:r>
-        <w:rPr>
-          <w:b/>
-          <w:bCs/>
-        </w:rPr>
-        <w:t xml:space="preserve"> </w:t>
-      </w:r>
-      <w:r>
-        <w:rPr>
-          <w:b/>
-          <w:bCs/>
-          <w:color w:val="0070C0"/>
-        </w:rPr>
-        <w:t>TO</w:t>
-      </w:r>
-      <w:r>
-        <w:rPr>
-          <w:b/>
-          <w:bCs/>
-        </w:rPr>
-        <w:t xml:space="preserve"> </w:t>
-      </w:r>
-      <w:r>
-        <w:rPr>
-          <w:b/>
-          <w:bCs/>
-          <w:color w:val="7030A0"/>
-        </w:rPr>
-        <w:t>RELATE IT</w:t>
-      </w:r>
-      <w:r>
-        <w:rPr>
-          <w:b/>
-          <w:bCs/>
-        </w:rPr>
-        <w:t xml:space="preserve"> </w:t>
-      </w:r>
-      <w:r>
-        <w:rPr>
-          <w:b/>
-          <w:bCs/>
-          <w:color w:val="0070C0"/>
-        </w:rPr>
-        <w:t>TO</w:t>
-      </w:r>
-      <w:r>
-        <w:rPr>
-          <w:b/>
-          <w:bCs/>
-        </w:rPr>
-        <w:t xml:space="preserve"> </w:t>
-      </w:r>
-      <w:r>
-        <w:rPr>
-          <w:b/>
-          <w:bCs/>
-          <w:color w:val="FF0000"/>
-        </w:rPr>
-        <w:t>ANY SAME PERSON</w:t>
-      </w:r>
-      <w:r>
-        <w:rPr>
-          <w:b/>
-          <w:bCs/>
-        </w:rPr>
-        <w:t xml:space="preserve"> </w:t>
-      </w:r>
-      <w:r>
-        <w:rPr>
-          <w:b/>
-          <w:bCs/>
-          <w:color w:val="0070C0"/>
-        </w:rPr>
-        <w:t>THROUGH</w:t>
-      </w:r>
-      <w:r>
-        <w:rPr>
-          <w:b/>
-          <w:bCs/>
-        </w:rPr>
-        <w:t xml:space="preserve"> </w:t>
-      </w:r>
-      <w:r>
-        <w:rPr>
-          <w:b/>
-          <w:bCs/>
-        </w:rPr>
-        <w:t xml:space="preserve">                                                                                 </w:t>
-      </w:r>
-      <w:r>
-        <w:rPr>
-          <w:b/>
-          <w:bCs/>
-          <w:color w:val="FF0000"/>
-        </w:rPr>
-        <w:t>ANY CHARACTER ASSASSINATION</w:t>
-      </w:r>
-      <w:r>
-        <w:rPr>
-          <w:b/>
-          <w:bCs/>
-        </w:rPr>
-        <w:t xml:space="preserve">, </w:t>
-      </w:r>
-      <w:r>
-        <w:rPr>
-          <w:b/>
-          <w:bCs/>
-          <w:color w:val="0070C0"/>
-        </w:rPr>
-        <w:t>SUCH AS</w:t>
-      </w:r>
-      <w:r>
-        <w:rPr>
-          <w:b/>
-          <w:bCs/>
-        </w:rPr>
-        <w:t xml:space="preserve"> </w:t>
-      </w:r>
-      <w:r>
-        <w:rPr>
-          <w:b/>
-          <w:bCs/>
-          <w:color w:val="7030A0"/>
-        </w:rPr>
-        <w:t>BASED</w:t>
-      </w:r>
-      <w:r>
-        <w:rPr>
-          <w:b/>
-          <w:bCs/>
-        </w:rPr>
-        <w:t xml:space="preserve"> </w:t>
-      </w:r>
-      <w:r>
-        <w:rPr>
-          <w:b/>
-          <w:bCs/>
-          <w:color w:val="0070C0"/>
-        </w:rPr>
-        <w:t>ON</w:t>
-      </w:r>
-      <w:r>
-        <w:rPr>
-          <w:b/>
-          <w:bCs/>
-        </w:rPr>
-        <w:t xml:space="preserve"> </w:t>
-      </w:r>
-      <w:r>
-        <w:rPr>
-          <w:b/>
-          <w:bCs/>
-          <w:color w:val="FF0000"/>
-        </w:rPr>
-        <w:t>ANY COMPUTER INSTRUCTION</w:t>
-      </w:r>
-      <w:r>
-        <w:rPr>
-          <w:b/>
-          <w:bCs/>
-        </w:rPr>
-        <w:t>(</w:t>
-      </w:r>
-      <w:r>
-        <w:rPr>
-          <w:b/>
-          <w:bCs/>
-          <w:color w:val="808080" w:themeColor="background1" w:themeShade="80"/>
-        </w:rPr>
-        <w:t>S</w:t>
-      </w:r>
-      <w:r>
-        <w:rPr>
-          <w:b/>
-          <w:bCs/>
-        </w:rPr>
-        <w:t xml:space="preserve">) </w:t>
-      </w:r>
-      <w:r>
-        <w:rPr>
-          <w:b/>
-          <w:bCs/>
-          <w:color w:val="0070C0"/>
-        </w:rPr>
-        <w:t>FROM</w:t>
-      </w:r>
-      <w:r>
-        <w:rPr>
-          <w:b/>
-          <w:bCs/>
-        </w:rPr>
-        <w:t xml:space="preserve"> </w:t>
-      </w:r>
-      <w:r>
-        <w:rPr>
-          <w:b/>
-          <w:bCs/>
-          <w:color w:val="FF0000"/>
-        </w:rPr>
-        <w:t>ANY POLITICIAN</w:t>
-      </w:r>
-      <w:r>
-        <w:rPr>
-          <w:b/>
-          <w:bCs/>
-        </w:rPr>
-        <w:t xml:space="preserve"> </w:t>
-      </w:r>
-      <w:r>
-        <w:rPr>
-          <w:b/>
-          <w:bCs/>
-          <w:color w:val="00B0F0"/>
-        </w:rPr>
-        <w:t>XOR</w:t>
-      </w:r>
-      <w:r>
-        <w:rPr>
-          <w:b/>
-          <w:bCs/>
-        </w:rPr>
-        <w:t xml:space="preserve"> </w:t>
-      </w:r>
-      <w:r>
-        <w:rPr>
-          <w:b/>
-          <w:bCs/>
-          <w:color w:val="FF0000"/>
-        </w:rPr>
-        <w:t>ANY PERSON</w:t>
-      </w:r>
-      <w:r>
-        <w:rPr>
-          <w:b/>
-          <w:bCs/>
-        </w:rPr>
-        <w:t xml:space="preserve"> </w:t>
-      </w:r>
-      <w:r>
-        <w:rPr>
-          <w:b/>
-          <w:bCs/>
-          <w:color w:val="7030A0"/>
-        </w:rPr>
-        <w:t>WORKING</w:t>
-      </w:r>
-      <w:r>
-        <w:rPr>
-          <w:b/>
-          <w:bCs/>
-        </w:rPr>
-        <w:t xml:space="preserve"> </w:t>
-      </w:r>
-      <w:r>
-        <w:rPr>
-          <w:b/>
-          <w:bCs/>
-          <w:color w:val="0070C0"/>
-        </w:rPr>
-        <w:t>FOR</w:t>
-      </w:r>
-      <w:r>
-        <w:rPr>
-          <w:b/>
-          <w:bCs/>
-        </w:rPr>
-        <w:t xml:space="preserve"> </w:t>
-      </w:r>
-      <w:r>
-        <w:rPr>
-          <w:b/>
-          <w:bCs/>
-          <w:color w:val="FF0000"/>
-        </w:rPr>
-        <w:t>ANY POLITICIAN</w:t>
+        <w:t xml:space="preserve">MILITARY </w:t>
+      </w:r>
+      <w:r>
+        <w:rPr>
+          <w:b/>
+          <w:bCs/>
+          <w:color w:val="FF0000"/>
+        </w:rPr>
+        <w:t>ORGANIZATIONAL CRIME</w:t>
       </w:r>
       <w:r>
         <w:rPr>
@@ -40769,7 +40447,7 @@
           <w:bCs/>
           <w:color w:val="FF0000"/>
         </w:rPr>
-        <w:t>MIRROR DEFENSE</w:t>
+        <w:t>MIMIC</w:t>
       </w:r>
       <w:r>
         <w:rPr>
@@ -40814,7 +40492,337 @@
           <w:bCs/>
           <w:color w:val="FF0000"/>
         </w:rPr>
-        <w:t>MISASSIGNMENT</w:t>
+        <w:t>MI</w:t>
+      </w:r>
+      <w:r>
+        <w:rPr>
+          <w:b/>
+          <w:bCs/>
+          <w:color w:val="FF0000"/>
+        </w:rPr>
+        <w:t>ND CONTROL REFERENCE</w:t>
+      </w:r>
+      <w:r>
+        <w:rPr>
+          <w:b/>
+          <w:bCs/>
+        </w:rPr>
+        <w:t xml:space="preserve"> </w:t>
+      </w:r>
+      <w:r>
+        <w:rPr>
+          <w:b/>
+          <w:bCs/>
+          <w:color w:val="0070C0"/>
+        </w:rPr>
+        <w:t>TO</w:t>
+      </w:r>
+      <w:r>
+        <w:rPr>
+          <w:b/>
+          <w:bCs/>
+        </w:rPr>
+        <w:t xml:space="preserve"> </w:t>
+      </w:r>
+      <w:r>
+        <w:rPr>
+          <w:b/>
+          <w:bCs/>
+          <w:color w:val="FF0000"/>
+        </w:rPr>
+        <w:t>ANY SAME ILLEGAL THING</w:t>
+      </w:r>
+      <w:r>
+        <w:rPr>
+          <w:b/>
+          <w:bCs/>
+        </w:rPr>
+        <w:t xml:space="preserve"> </w:t>
+      </w:r>
+      <w:r>
+        <w:rPr>
+          <w:b/>
+          <w:bCs/>
+          <w:color w:val="00B050"/>
+        </w:rPr>
+        <w:t>RECURSIVELY</w:t>
+      </w:r>
+      <w:r>
+        <w:rPr>
+          <w:b/>
+          <w:bCs/>
+        </w:rPr>
+        <w:t xml:space="preserve"> </w:t>
+      </w:r>
+      <w:r>
+        <w:rPr>
+          <w:b/>
+          <w:bCs/>
+          <w:color w:val="0070C0"/>
+        </w:rPr>
+        <w:t>TO</w:t>
+      </w:r>
+      <w:r>
+        <w:rPr>
+          <w:b/>
+          <w:bCs/>
+        </w:rPr>
+        <w:t xml:space="preserve"> </w:t>
+      </w:r>
+      <w:r>
+        <w:rPr>
+          <w:b/>
+          <w:bCs/>
+          <w:color w:val="7030A0"/>
+        </w:rPr>
+        <w:t>RELATE IT</w:t>
+      </w:r>
+      <w:r>
+        <w:rPr>
+          <w:b/>
+          <w:bCs/>
+        </w:rPr>
+        <w:t xml:space="preserve"> </w:t>
+      </w:r>
+      <w:r>
+        <w:rPr>
+          <w:b/>
+          <w:bCs/>
+          <w:color w:val="0070C0"/>
+        </w:rPr>
+        <w:t>TO</w:t>
+      </w:r>
+      <w:r>
+        <w:rPr>
+          <w:b/>
+          <w:bCs/>
+        </w:rPr>
+        <w:t xml:space="preserve"> </w:t>
+      </w:r>
+      <w:r>
+        <w:rPr>
+          <w:b/>
+          <w:bCs/>
+          <w:color w:val="FF0000"/>
+        </w:rPr>
+        <w:t>ANY SAME PERSON</w:t>
+      </w:r>
+      <w:r>
+        <w:rPr>
+          <w:b/>
+          <w:bCs/>
+        </w:rPr>
+        <w:t xml:space="preserve"> </w:t>
+      </w:r>
+      <w:r>
+        <w:rPr>
+          <w:b/>
+          <w:bCs/>
+          <w:color w:val="0070C0"/>
+        </w:rPr>
+        <w:t>THROUGH</w:t>
+      </w:r>
+      <w:r>
+        <w:rPr>
+          <w:b/>
+          <w:bCs/>
+        </w:rPr>
+        <w:t xml:space="preserve"> </w:t>
+      </w:r>
+      <w:r>
+        <w:rPr>
+          <w:b/>
+          <w:bCs/>
+        </w:rPr>
+        <w:t xml:space="preserve">                                                                                 </w:t>
+      </w:r>
+      <w:r>
+        <w:rPr>
+          <w:b/>
+          <w:bCs/>
+          <w:color w:val="FF0000"/>
+        </w:rPr>
+        <w:t>ANY CHARACTER ASSASSINATION</w:t>
+      </w:r>
+      <w:r>
+        <w:rPr>
+          <w:b/>
+          <w:bCs/>
+        </w:rPr>
+        <w:t xml:space="preserve">, </w:t>
+      </w:r>
+      <w:r>
+        <w:rPr>
+          <w:b/>
+          <w:bCs/>
+          <w:color w:val="0070C0"/>
+        </w:rPr>
+        <w:t>SUCH AS</w:t>
+      </w:r>
+      <w:r>
+        <w:rPr>
+          <w:b/>
+          <w:bCs/>
+        </w:rPr>
+        <w:t xml:space="preserve"> </w:t>
+      </w:r>
+      <w:r>
+        <w:rPr>
+          <w:b/>
+          <w:bCs/>
+          <w:color w:val="7030A0"/>
+        </w:rPr>
+        <w:t>BASED</w:t>
+      </w:r>
+      <w:r>
+        <w:rPr>
+          <w:b/>
+          <w:bCs/>
+        </w:rPr>
+        <w:t xml:space="preserve"> </w:t>
+      </w:r>
+      <w:r>
+        <w:rPr>
+          <w:b/>
+          <w:bCs/>
+          <w:color w:val="0070C0"/>
+        </w:rPr>
+        <w:t>ON</w:t>
+      </w:r>
+      <w:r>
+        <w:rPr>
+          <w:b/>
+          <w:bCs/>
+        </w:rPr>
+        <w:t xml:space="preserve"> </w:t>
+      </w:r>
+      <w:r>
+        <w:rPr>
+          <w:b/>
+          <w:bCs/>
+          <w:color w:val="FF0000"/>
+        </w:rPr>
+        <w:t>ANY COMPUTER INSTRUCTION</w:t>
+      </w:r>
+      <w:r>
+        <w:rPr>
+          <w:b/>
+          <w:bCs/>
+        </w:rPr>
+        <w:t>(</w:t>
+      </w:r>
+      <w:r>
+        <w:rPr>
+          <w:b/>
+          <w:bCs/>
+          <w:color w:val="808080" w:themeColor="background1" w:themeShade="80"/>
+        </w:rPr>
+        <w:t>S</w:t>
+      </w:r>
+      <w:r>
+        <w:rPr>
+          <w:b/>
+          <w:bCs/>
+        </w:rPr>
+        <w:t xml:space="preserve">) </w:t>
+      </w:r>
+      <w:r>
+        <w:rPr>
+          <w:b/>
+          <w:bCs/>
+          <w:color w:val="0070C0"/>
+        </w:rPr>
+        <w:t>FROM</w:t>
+      </w:r>
+      <w:r>
+        <w:rPr>
+          <w:b/>
+          <w:bCs/>
+        </w:rPr>
+        <w:t xml:space="preserve"> </w:t>
+      </w:r>
+      <w:r>
+        <w:rPr>
+          <w:b/>
+          <w:bCs/>
+          <w:color w:val="FF0000"/>
+        </w:rPr>
+        <w:t>ANY POLITICIAN</w:t>
+      </w:r>
+      <w:r>
+        <w:rPr>
+          <w:b/>
+          <w:bCs/>
+        </w:rPr>
+        <w:t xml:space="preserve"> </w:t>
+      </w:r>
+      <w:r>
+        <w:rPr>
+          <w:b/>
+          <w:bCs/>
+          <w:color w:val="00B0F0"/>
+        </w:rPr>
+        <w:t>XOR</w:t>
+      </w:r>
+      <w:r>
+        <w:rPr>
+          <w:b/>
+          <w:bCs/>
+        </w:rPr>
+        <w:t xml:space="preserve"> </w:t>
+      </w:r>
+      <w:r>
+        <w:rPr>
+          <w:b/>
+          <w:bCs/>
+          <w:color w:val="FF0000"/>
+        </w:rPr>
+        <w:t>ANY PERSON</w:t>
+      </w:r>
+      <w:r>
+        <w:rPr>
+          <w:b/>
+          <w:bCs/>
+        </w:rPr>
+        <w:t xml:space="preserve"> </w:t>
+      </w:r>
+      <w:r>
+        <w:rPr>
+          <w:b/>
+          <w:bCs/>
+          <w:color w:val="7030A0"/>
+        </w:rPr>
+        <w:t>WORKING</w:t>
+      </w:r>
+      <w:r>
+        <w:rPr>
+          <w:b/>
+          <w:bCs/>
+        </w:rPr>
+        <w:t xml:space="preserve"> </w:t>
+      </w:r>
+      <w:r>
+        <w:rPr>
+          <w:b/>
+          <w:bCs/>
+          <w:color w:val="0070C0"/>
+        </w:rPr>
+        <w:t>FOR</w:t>
+      </w:r>
+      <w:r>
+        <w:rPr>
+          <w:b/>
+          <w:bCs/>
+        </w:rPr>
+        <w:t xml:space="preserve"> </w:t>
+      </w:r>
+      <w:r>
+        <w:rPr>
+          <w:b/>
+          <w:bCs/>
+          <w:color w:val="FF0000"/>
+        </w:rPr>
+        <w:t>ANY POLITICIAN</w:t>
       </w:r>
       <w:r>
         <w:rPr>
@@ -40859,7 +40867,7 @@
           <w:bCs/>
           <w:color w:val="FF0000"/>
         </w:rPr>
-        <w:t>MISDEMEANOR</w:t>
+        <w:t>MIRROR DEFENSE</w:t>
       </w:r>
       <w:r>
         <w:rPr>
@@ -40904,29 +40912,7 @@
           <w:bCs/>
           <w:color w:val="FF0000"/>
         </w:rPr>
-        <w:t>MISGUIDED ORGANIZATIONAL DEVELOPMENT GOAL</w:t>
-      </w:r>
-      <w:r>
-        <w:rPr>
-          <w:b/>
-          <w:bCs/>
-        </w:rPr>
-        <w:t>(</w:t>
-      </w:r>
-      <w:r>
-        <w:rPr>
-          <w:b/>
-          <w:bCs/>
-          <w:color w:val="808080" w:themeColor="background1" w:themeShade="80"/>
-        </w:rPr>
-        <w:t>S</w:t>
-      </w:r>
-      <w:r>
-        <w:rPr>
-          <w:b/>
-          <w:bCs/>
-        </w:rPr>
-        <w:t>)</w:t>
+        <w:t>MISASSIGNMENT</w:t>
       </w:r>
       <w:r>
         <w:rPr>
@@ -40971,171 +40957,7 @@
           <w:bCs/>
           <w:color w:val="FF0000"/>
         </w:rPr>
-        <w:t>MIS</w:t>
-      </w:r>
-      <w:r>
-        <w:rPr>
-          <w:b/>
-          <w:bCs/>
-          <w:color w:val="FF0000"/>
-        </w:rPr>
-        <w:t>LABELING</w:t>
-      </w:r>
-      <w:r>
-        <w:rPr>
-          <w:b/>
-          <w:bCs/>
-        </w:rPr>
-        <w:t xml:space="preserve"> </w:t>
-      </w:r>
-      <w:r>
-        <w:rPr>
-          <w:b/>
-          <w:bCs/>
-          <w:color w:val="0070C0"/>
-        </w:rPr>
-        <w:t>OF</w:t>
-      </w:r>
-      <w:r>
-        <w:rPr>
-          <w:b/>
-          <w:bCs/>
-        </w:rPr>
-        <w:t xml:space="preserve"> </w:t>
-      </w:r>
-      <w:r>
-        <w:rPr>
-          <w:b/>
-          <w:bCs/>
-          <w:color w:val="FF0000"/>
-        </w:rPr>
-        <w:t>ANY THREAT</w:t>
-      </w:r>
-      <w:r>
-        <w:rPr>
-          <w:b/>
-          <w:bCs/>
-        </w:rPr>
-        <w:t>(</w:t>
-      </w:r>
-      <w:r>
-        <w:rPr>
-          <w:b/>
-          <w:bCs/>
-          <w:color w:val="808080" w:themeColor="background1" w:themeShade="80"/>
-        </w:rPr>
-        <w:t>S</w:t>
-      </w:r>
-      <w:r>
-        <w:rPr>
-          <w:b/>
-          <w:bCs/>
-        </w:rPr>
-        <w:t>)</w:t>
-      </w:r>
-      <w:r>
-        <w:rPr>
-          <w:b/>
-          <w:bCs/>
-        </w:rPr>
-        <w:t xml:space="preserve"> </w:t>
-      </w:r>
-      <w:r>
-        <w:rPr>
-          <w:b/>
-          <w:bCs/>
-          <w:color w:val="0070C0"/>
-        </w:rPr>
-        <w:t>WITH</w:t>
-      </w:r>
-      <w:r>
-        <w:rPr>
-          <w:b/>
-          <w:bCs/>
-        </w:rPr>
-        <w:t xml:space="preserve">                                                  </w:t>
-      </w:r>
-      <w:r>
-        <w:rPr>
-          <w:b/>
-          <w:bCs/>
-          <w:color w:val="FF0000"/>
-        </w:rPr>
-        <w:t>ANY MALICIOUS INTENTION</w:t>
-      </w:r>
-      <w:r>
-        <w:rPr>
-          <w:b/>
-          <w:bCs/>
-        </w:rPr>
-        <w:t>(</w:t>
-      </w:r>
-      <w:r>
-        <w:rPr>
-          <w:b/>
-          <w:bCs/>
-          <w:color w:val="808080" w:themeColor="background1" w:themeShade="80"/>
-        </w:rPr>
-        <w:t>S</w:t>
-      </w:r>
-      <w:r>
-        <w:rPr>
-          <w:b/>
-          <w:bCs/>
-        </w:rPr>
-        <w:t>)</w:t>
-      </w:r>
-      <w:r>
-        <w:rPr>
-          <w:b/>
-          <w:bCs/>
-        </w:rPr>
-        <w:t xml:space="preserve"> </w:t>
-      </w:r>
-      <w:r>
-        <w:rPr>
-          <w:b/>
-          <w:bCs/>
-          <w:color w:val="0070C0"/>
-        </w:rPr>
-        <w:t>TOWARDS</w:t>
-      </w:r>
-      <w:r>
-        <w:rPr>
-          <w:b/>
-          <w:bCs/>
-        </w:rPr>
-        <w:t xml:space="preserve"> </w:t>
-      </w:r>
-      <w:r>
-        <w:rPr>
-          <w:b/>
-          <w:bCs/>
-          <w:color w:val="FF0000"/>
-        </w:rPr>
-        <w:t>THE MISLABELED PART</w:t>
-      </w:r>
-      <w:r>
-        <w:rPr>
-          <w:b/>
-          <w:bCs/>
-        </w:rPr>
-        <w:t>(</w:t>
-      </w:r>
-      <w:r>
-        <w:rPr>
-          <w:b/>
-          <w:bCs/>
-          <w:color w:val="808080" w:themeColor="background1" w:themeShade="80"/>
-        </w:rPr>
-        <w:t>IES</w:t>
-      </w:r>
-      <w:r>
-        <w:rPr>
-          <w:b/>
-          <w:bCs/>
-        </w:rPr>
-        <w:t>, Y)</w:t>
+        <w:t>MISDEMEANOR</w:t>
       </w:r>
       <w:r>
         <w:rPr>
@@ -41180,15 +41002,29 @@
           <w:bCs/>
           <w:color w:val="FF0000"/>
         </w:rPr>
-        <w:t>MIS</w:t>
-      </w:r>
-      <w:r>
-        <w:rPr>
-          <w:b/>
-          <w:bCs/>
-          <w:color w:val="FF0000"/>
-        </w:rPr>
-        <w:t>LABELING</w:t>
+        <w:t>MISGUIDED ORGANIZATIONAL DEVELOPMENT GOAL</w:t>
+      </w:r>
+      <w:r>
+        <w:rPr>
+          <w:b/>
+          <w:bCs/>
+        </w:rPr>
+        <w:t>(</w:t>
+      </w:r>
+      <w:r>
+        <w:rPr>
+          <w:b/>
+          <w:bCs/>
+          <w:color w:val="808080" w:themeColor="background1" w:themeShade="80"/>
+        </w:rPr>
+        <w:t>S</w:t>
+      </w:r>
+      <w:r>
+        <w:rPr>
+          <w:b/>
+          <w:bCs/>
+        </w:rPr>
+        <w:t>)</w:t>
       </w:r>
       <w:r>
         <w:rPr>
@@ -41241,37 +41077,7 @@
           <w:bCs/>
           <w:color w:val="FF0000"/>
         </w:rPr>
-        <w:t>USE</w:t>
-      </w:r>
-      <w:r>
-        <w:rPr>
-          <w:b/>
-          <w:bCs/>
-        </w:rPr>
-        <w:t xml:space="preserve"> </w:t>
-      </w:r>
-      <w:r>
-        <w:rPr>
-          <w:b/>
-          <w:bCs/>
-          <w:color w:val="00B0F0"/>
-        </w:rPr>
-        <w:t>OR</w:t>
-      </w:r>
-      <w:r>
-        <w:rPr>
-          <w:b/>
-          <w:bCs/>
-        </w:rPr>
-        <w:t xml:space="preserve"> </w:t>
-      </w:r>
-      <w:r>
-        <w:rPr>
-          <w:b/>
-          <w:bCs/>
-          <w:color w:val="FF0000"/>
-        </w:rPr>
-        <w:t>ANY ABUSE</w:t>
+        <w:t>LABELING</w:t>
       </w:r>
       <w:r>
         <w:rPr>
@@ -41301,7 +41107,29 @@
           <w:bCs/>
           <w:color w:val="FF0000"/>
         </w:rPr>
-        <w:t>ANY TREASON LOCK SYSTEM</w:t>
+        <w:t>ANY THREAT</w:t>
+      </w:r>
+      <w:r>
+        <w:rPr>
+          <w:b/>
+          <w:bCs/>
+        </w:rPr>
+        <w:t>(</w:t>
+      </w:r>
+      <w:r>
+        <w:rPr>
+          <w:b/>
+          <w:bCs/>
+          <w:color w:val="808080" w:themeColor="background1" w:themeShade="80"/>
+        </w:rPr>
+        <w:t>S</w:t>
+      </w:r>
+      <w:r>
+        <w:rPr>
+          <w:b/>
+          <w:bCs/>
+        </w:rPr>
+        <w:t>)</w:t>
       </w:r>
       <w:r>
         <w:rPr>
@@ -41316,37 +41144,96 @@
           <w:bCs/>
           <w:color w:val="0070C0"/>
         </w:rPr>
-        <w:t>TO</w:t>
-      </w:r>
-      <w:r>
-        <w:rPr>
-          <w:b/>
-          <w:bCs/>
-        </w:rPr>
-        <w:t xml:space="preserve"> </w:t>
-      </w:r>
-      <w:r>
-        <w:rPr>
-          <w:b/>
-          <w:bCs/>
-          <w:color w:val="7030A0"/>
-        </w:rPr>
-        <w:t>CONDUCT</w:t>
-      </w:r>
-      <w:r>
-        <w:rPr>
-          <w:b/>
-          <w:bCs/>
-        </w:rPr>
-        <w:t xml:space="preserve"> </w:t>
-      </w:r>
-      <w:r>
-        <w:rPr>
-          <w:b/>
-          <w:bCs/>
-          <w:color w:val="FF0000"/>
-        </w:rPr>
-        <w:t>ANY ILLEGAL EX-JUDICIAL EXECUTION</w:t>
+        <w:t>WITH</w:t>
+      </w:r>
+      <w:r>
+        <w:rPr>
+          <w:b/>
+          <w:bCs/>
+        </w:rPr>
+        <w:t xml:space="preserve">                                                  </w:t>
+      </w:r>
+      <w:r>
+        <w:rPr>
+          <w:b/>
+          <w:bCs/>
+          <w:color w:val="FF0000"/>
+        </w:rPr>
+        <w:t>ANY MALICIOUS INTENTION</w:t>
+      </w:r>
+      <w:r>
+        <w:rPr>
+          <w:b/>
+          <w:bCs/>
+        </w:rPr>
+        <w:t>(</w:t>
+      </w:r>
+      <w:r>
+        <w:rPr>
+          <w:b/>
+          <w:bCs/>
+          <w:color w:val="808080" w:themeColor="background1" w:themeShade="80"/>
+        </w:rPr>
+        <w:t>S</w:t>
+      </w:r>
+      <w:r>
+        <w:rPr>
+          <w:b/>
+          <w:bCs/>
+        </w:rPr>
+        <w:t>)</w:t>
+      </w:r>
+      <w:r>
+        <w:rPr>
+          <w:b/>
+          <w:bCs/>
+        </w:rPr>
+        <w:t xml:space="preserve"> </w:t>
+      </w:r>
+      <w:r>
+        <w:rPr>
+          <w:b/>
+          <w:bCs/>
+          <w:color w:val="0070C0"/>
+        </w:rPr>
+        <w:t>TOWARDS</w:t>
+      </w:r>
+      <w:r>
+        <w:rPr>
+          <w:b/>
+          <w:bCs/>
+        </w:rPr>
+        <w:t xml:space="preserve"> </w:t>
+      </w:r>
+      <w:r>
+        <w:rPr>
+          <w:b/>
+          <w:bCs/>
+          <w:color w:val="FF0000"/>
+        </w:rPr>
+        <w:t>THE MISLABELED PART</w:t>
+      </w:r>
+      <w:r>
+        <w:rPr>
+          <w:b/>
+          <w:bCs/>
+        </w:rPr>
+        <w:t>(</w:t>
+      </w:r>
+      <w:r>
+        <w:rPr>
+          <w:b/>
+          <w:bCs/>
+          <w:color w:val="808080" w:themeColor="background1" w:themeShade="80"/>
+        </w:rPr>
+        <w:t>IES</w:t>
+      </w:r>
+      <w:r>
+        <w:rPr>
+          <w:b/>
+          <w:bCs/>
+        </w:rPr>
+        <w:t>, Y)</w:t>
       </w:r>
       <w:r>
         <w:rPr>
@@ -41391,210 +41278,15 @@
           <w:bCs/>
           <w:color w:val="FF0000"/>
         </w:rPr>
-        <w:t>M</w:t>
-      </w:r>
-      <w:r>
-        <w:rPr>
-          <w:b/>
-          <w:bCs/>
-          <w:color w:val="FF0000"/>
-        </w:rPr>
-        <w:t>OCKING</w:t>
-      </w:r>
-      <w:r>
-        <w:rPr>
-          <w:b/>
-          <w:bCs/>
-        </w:rPr>
-        <w:t xml:space="preserve"> </w:t>
-      </w:r>
-      <w:r>
-        <w:rPr>
-          <w:b/>
-          <w:bCs/>
-          <w:color w:val="0070C0"/>
-        </w:rPr>
-        <w:t>OF</w:t>
-      </w:r>
-      <w:r>
-        <w:rPr>
-          <w:b/>
-          <w:bCs/>
-        </w:rPr>
-        <w:t xml:space="preserve"> </w:t>
-      </w:r>
-      <w:r>
-        <w:rPr>
-          <w:b/>
-          <w:bCs/>
-          <w:color w:val="FF0000"/>
-        </w:rPr>
-        <w:t>ANY POLITICIAN</w:t>
-      </w:r>
-      <w:r>
-        <w:rPr>
-          <w:b/>
-          <w:bCs/>
-        </w:rPr>
-        <w:t xml:space="preserve"> </w:t>
-      </w:r>
-      <w:r>
-        <w:rPr>
-          <w:b/>
-          <w:bCs/>
-          <w:color w:val="0070C0"/>
-        </w:rPr>
-        <w:t>TO</w:t>
-      </w:r>
-      <w:r>
-        <w:rPr>
-          <w:b/>
-          <w:bCs/>
-        </w:rPr>
-        <w:t xml:space="preserve"> </w:t>
-      </w:r>
-      <w:r>
-        <w:rPr>
-          <w:b/>
-          <w:bCs/>
-          <w:color w:val="7030A0"/>
-        </w:rPr>
-        <w:t>ATTEMPT</w:t>
-      </w:r>
-      <w:r>
-        <w:rPr>
-          <w:b/>
-          <w:bCs/>
-        </w:rPr>
-        <w:t xml:space="preserve"> </w:t>
-      </w:r>
-      <w:r>
-        <w:rPr>
-          <w:b/>
-          <w:bCs/>
-          <w:color w:val="0070C0"/>
-        </w:rPr>
-        <w:t>TO</w:t>
-      </w:r>
-      <w:r>
-        <w:rPr>
-          <w:b/>
-          <w:bCs/>
-        </w:rPr>
-        <w:t xml:space="preserve"> </w:t>
-      </w:r>
-      <w:r>
-        <w:rPr>
-          <w:b/>
-          <w:bCs/>
-          <w:color w:val="7030A0"/>
-        </w:rPr>
-        <w:t>MAKE</w:t>
-      </w:r>
-      <w:r>
-        <w:rPr>
-          <w:b/>
-          <w:bCs/>
-        </w:rPr>
-        <w:t xml:space="preserve"> </w:t>
-      </w:r>
-      <w:r>
-        <w:rPr>
-          <w:b/>
-          <w:bCs/>
-          <w:color w:val="FF0000"/>
-        </w:rPr>
-        <w:t>THEM</w:t>
-      </w:r>
-      <w:r>
-        <w:rPr>
-          <w:b/>
-          <w:bCs/>
-        </w:rPr>
-        <w:t xml:space="preserve"> </w:t>
-      </w:r>
-      <w:r>
-        <w:rPr>
-          <w:b/>
-          <w:bCs/>
-          <w:color w:val="7030A0"/>
-        </w:rPr>
-        <w:t>FAIL</w:t>
-      </w:r>
-      <w:r>
-        <w:rPr>
-          <w:b/>
-          <w:bCs/>
-        </w:rPr>
-        <w:t xml:space="preserve"> </w:t>
-      </w:r>
-      <w:r>
-        <w:rPr>
-          <w:b/>
-          <w:bCs/>
-          <w:color w:val="0070C0"/>
-        </w:rPr>
-        <w:t>BEFORE</w:t>
-      </w:r>
-      <w:r>
-        <w:rPr>
-          <w:b/>
-          <w:bCs/>
-        </w:rPr>
-        <w:t xml:space="preserve"> </w:t>
-      </w:r>
-      <w:r>
-        <w:rPr>
-          <w:b/>
-          <w:bCs/>
-          <w:color w:val="FF0000"/>
-        </w:rPr>
-        <w:t>THEY</w:t>
-      </w:r>
-      <w:r>
-        <w:rPr>
-          <w:b/>
-          <w:bCs/>
-        </w:rPr>
-        <w:t xml:space="preserve"> </w:t>
-      </w:r>
-      <w:r>
-        <w:rPr>
-          <w:b/>
-          <w:bCs/>
-          <w:color w:val="00B050"/>
-        </w:rPr>
-        <w:t>EVER</w:t>
-      </w:r>
-      <w:r>
-        <w:rPr>
-          <w:b/>
-          <w:bCs/>
-        </w:rPr>
-        <w:t xml:space="preserve"> </w:t>
-      </w:r>
-      <w:r>
-        <w:rPr>
-          <w:b/>
-          <w:bCs/>
-          <w:color w:val="7030A0"/>
-        </w:rPr>
-        <w:t>RUN</w:t>
-      </w:r>
-      <w:r>
-        <w:rPr>
-          <w:b/>
-          <w:bCs/>
-        </w:rPr>
-        <w:t xml:space="preserve"> </w:t>
-      </w:r>
-      <w:r>
-        <w:rPr>
-          <w:b/>
-          <w:bCs/>
-          <w:color w:val="FF0000"/>
-        </w:rPr>
-        <w:t>ANY FEDERAL ELECTION CAMPAIGN</w:t>
+        <w:t>MIS</w:t>
+      </w:r>
+      <w:r>
+        <w:rPr>
+          <w:b/>
+          <w:bCs/>
+          <w:color w:val="FF0000"/>
+        </w:rPr>
+        <w:t>LABELING</w:t>
       </w:r>
       <w:r>
         <w:rPr>
@@ -41639,15 +41331,120 @@
           <w:bCs/>
           <w:color w:val="FF0000"/>
         </w:rPr>
-        <w:t>M</w:t>
-      </w:r>
-      <w:r>
-        <w:rPr>
-          <w:b/>
-          <w:bCs/>
-          <w:color w:val="FF0000"/>
-        </w:rPr>
-        <w:t>ODEL ASSASSINATION</w:t>
+        <w:t>MIS</w:t>
+      </w:r>
+      <w:r>
+        <w:rPr>
+          <w:b/>
+          <w:bCs/>
+          <w:color w:val="FF0000"/>
+        </w:rPr>
+        <w:t>USE</w:t>
+      </w:r>
+      <w:r>
+        <w:rPr>
+          <w:b/>
+          <w:bCs/>
+        </w:rPr>
+        <w:t xml:space="preserve"> </w:t>
+      </w:r>
+      <w:r>
+        <w:rPr>
+          <w:b/>
+          <w:bCs/>
+          <w:color w:val="00B0F0"/>
+        </w:rPr>
+        <w:t>OR</w:t>
+      </w:r>
+      <w:r>
+        <w:rPr>
+          <w:b/>
+          <w:bCs/>
+        </w:rPr>
+        <w:t xml:space="preserve"> </w:t>
+      </w:r>
+      <w:r>
+        <w:rPr>
+          <w:b/>
+          <w:bCs/>
+          <w:color w:val="FF0000"/>
+        </w:rPr>
+        <w:t>ANY ABUSE</w:t>
+      </w:r>
+      <w:r>
+        <w:rPr>
+          <w:b/>
+          <w:bCs/>
+        </w:rPr>
+        <w:t xml:space="preserve"> </w:t>
+      </w:r>
+      <w:r>
+        <w:rPr>
+          <w:b/>
+          <w:bCs/>
+          <w:color w:val="0070C0"/>
+        </w:rPr>
+        <w:t>OF</w:t>
+      </w:r>
+      <w:r>
+        <w:rPr>
+          <w:b/>
+          <w:bCs/>
+        </w:rPr>
+        <w:t xml:space="preserve"> </w:t>
+      </w:r>
+      <w:r>
+        <w:rPr>
+          <w:b/>
+          <w:bCs/>
+          <w:color w:val="FF0000"/>
+        </w:rPr>
+        <w:t>ANY TREASON LOCK SYSTEM</w:t>
+      </w:r>
+      <w:r>
+        <w:rPr>
+          <w:b/>
+          <w:bCs/>
+        </w:rPr>
+        <w:t xml:space="preserve"> </w:t>
+      </w:r>
+      <w:r>
+        <w:rPr>
+          <w:b/>
+          <w:bCs/>
+          <w:color w:val="0070C0"/>
+        </w:rPr>
+        <w:t>TO</w:t>
+      </w:r>
+      <w:r>
+        <w:rPr>
+          <w:b/>
+          <w:bCs/>
+        </w:rPr>
+        <w:t xml:space="preserve"> </w:t>
+      </w:r>
+      <w:r>
+        <w:rPr>
+          <w:b/>
+          <w:bCs/>
+          <w:color w:val="7030A0"/>
+        </w:rPr>
+        <w:t>CONDUCT</w:t>
+      </w:r>
+      <w:r>
+        <w:rPr>
+          <w:b/>
+          <w:bCs/>
+        </w:rPr>
+        <w:t xml:space="preserve"> </w:t>
+      </w:r>
+      <w:r>
+        <w:rPr>
+          <w:b/>
+          <w:bCs/>
+          <w:color w:val="FF0000"/>
+        </w:rPr>
+        <w:t>ANY ILLEGAL EX-JUDICIAL EXECUTION</w:t>
       </w:r>
       <w:r>
         <w:rPr>
@@ -41700,7 +41497,202 @@
           <w:bCs/>
           <w:color w:val="FF0000"/>
         </w:rPr>
-        <w:t>ONEY LAUNDERING</w:t>
+        <w:t>OCKING</w:t>
+      </w:r>
+      <w:r>
+        <w:rPr>
+          <w:b/>
+          <w:bCs/>
+        </w:rPr>
+        <w:t xml:space="preserve"> </w:t>
+      </w:r>
+      <w:r>
+        <w:rPr>
+          <w:b/>
+          <w:bCs/>
+          <w:color w:val="0070C0"/>
+        </w:rPr>
+        <w:t>OF</w:t>
+      </w:r>
+      <w:r>
+        <w:rPr>
+          <w:b/>
+          <w:bCs/>
+        </w:rPr>
+        <w:t xml:space="preserve"> </w:t>
+      </w:r>
+      <w:r>
+        <w:rPr>
+          <w:b/>
+          <w:bCs/>
+          <w:color w:val="FF0000"/>
+        </w:rPr>
+        <w:t>ANY POLITICIAN</w:t>
+      </w:r>
+      <w:r>
+        <w:rPr>
+          <w:b/>
+          <w:bCs/>
+        </w:rPr>
+        <w:t xml:space="preserve"> </w:t>
+      </w:r>
+      <w:r>
+        <w:rPr>
+          <w:b/>
+          <w:bCs/>
+          <w:color w:val="0070C0"/>
+        </w:rPr>
+        <w:t>TO</w:t>
+      </w:r>
+      <w:r>
+        <w:rPr>
+          <w:b/>
+          <w:bCs/>
+        </w:rPr>
+        <w:t xml:space="preserve"> </w:t>
+      </w:r>
+      <w:r>
+        <w:rPr>
+          <w:b/>
+          <w:bCs/>
+          <w:color w:val="7030A0"/>
+        </w:rPr>
+        <w:t>ATTEMPT</w:t>
+      </w:r>
+      <w:r>
+        <w:rPr>
+          <w:b/>
+          <w:bCs/>
+        </w:rPr>
+        <w:t xml:space="preserve"> </w:t>
+      </w:r>
+      <w:r>
+        <w:rPr>
+          <w:b/>
+          <w:bCs/>
+          <w:color w:val="0070C0"/>
+        </w:rPr>
+        <w:t>TO</w:t>
+      </w:r>
+      <w:r>
+        <w:rPr>
+          <w:b/>
+          <w:bCs/>
+        </w:rPr>
+        <w:t xml:space="preserve"> </w:t>
+      </w:r>
+      <w:r>
+        <w:rPr>
+          <w:b/>
+          <w:bCs/>
+          <w:color w:val="7030A0"/>
+        </w:rPr>
+        <w:t>MAKE</w:t>
+      </w:r>
+      <w:r>
+        <w:rPr>
+          <w:b/>
+          <w:bCs/>
+        </w:rPr>
+        <w:t xml:space="preserve"> </w:t>
+      </w:r>
+      <w:r>
+        <w:rPr>
+          <w:b/>
+          <w:bCs/>
+          <w:color w:val="FF0000"/>
+        </w:rPr>
+        <w:t>THEM</w:t>
+      </w:r>
+      <w:r>
+        <w:rPr>
+          <w:b/>
+          <w:bCs/>
+        </w:rPr>
+        <w:t xml:space="preserve"> </w:t>
+      </w:r>
+      <w:r>
+        <w:rPr>
+          <w:b/>
+          <w:bCs/>
+          <w:color w:val="7030A0"/>
+        </w:rPr>
+        <w:t>FAIL</w:t>
+      </w:r>
+      <w:r>
+        <w:rPr>
+          <w:b/>
+          <w:bCs/>
+        </w:rPr>
+        <w:t xml:space="preserve"> </w:t>
+      </w:r>
+      <w:r>
+        <w:rPr>
+          <w:b/>
+          <w:bCs/>
+          <w:color w:val="0070C0"/>
+        </w:rPr>
+        <w:t>BEFORE</w:t>
+      </w:r>
+      <w:r>
+        <w:rPr>
+          <w:b/>
+          <w:bCs/>
+        </w:rPr>
+        <w:t xml:space="preserve"> </w:t>
+      </w:r>
+      <w:r>
+        <w:rPr>
+          <w:b/>
+          <w:bCs/>
+          <w:color w:val="FF0000"/>
+        </w:rPr>
+        <w:t>THEY</w:t>
+      </w:r>
+      <w:r>
+        <w:rPr>
+          <w:b/>
+          <w:bCs/>
+        </w:rPr>
+        <w:t xml:space="preserve"> </w:t>
+      </w:r>
+      <w:r>
+        <w:rPr>
+          <w:b/>
+          <w:bCs/>
+          <w:color w:val="00B050"/>
+        </w:rPr>
+        <w:t>EVER</w:t>
+      </w:r>
+      <w:r>
+        <w:rPr>
+          <w:b/>
+          <w:bCs/>
+        </w:rPr>
+        <w:t xml:space="preserve"> </w:t>
+      </w:r>
+      <w:r>
+        <w:rPr>
+          <w:b/>
+          <w:bCs/>
+          <w:color w:val="7030A0"/>
+        </w:rPr>
+        <w:t>RUN</w:t>
+      </w:r>
+      <w:r>
+        <w:rPr>
+          <w:b/>
+          <w:bCs/>
+        </w:rPr>
+        <w:t xml:space="preserve"> </w:t>
+      </w:r>
+      <w:r>
+        <w:rPr>
+          <w:b/>
+          <w:bCs/>
+          <w:color w:val="FF0000"/>
+        </w:rPr>
+        <w:t>ANY FEDERAL ELECTION CAMPAIGN</w:t>
       </w:r>
       <w:r>
         <w:rPr>
@@ -41745,15 +41737,15 @@
           <w:bCs/>
           <w:color w:val="FF0000"/>
         </w:rPr>
-        <w:t>MU</w:t>
-      </w:r>
-      <w:r>
-        <w:rPr>
-          <w:b/>
-          <w:bCs/>
-          <w:color w:val="FF0000"/>
-        </w:rPr>
-        <w:t>LTIPLICITY</w:t>
+        <w:t>M</w:t>
+      </w:r>
+      <w:r>
+        <w:rPr>
+          <w:b/>
+          <w:bCs/>
+          <w:color w:val="FF0000"/>
+        </w:rPr>
+        <w:t>ODEL ASSASSINATION</w:t>
       </w:r>
       <w:r>
         <w:rPr>
@@ -41798,7 +41790,15 @@
           <w:bCs/>
           <w:color w:val="FF0000"/>
         </w:rPr>
-        <w:t>MURDER SUICIDE</w:t>
+        <w:t>M</w:t>
+      </w:r>
+      <w:r>
+        <w:rPr>
+          <w:b/>
+          <w:bCs/>
+          <w:color w:val="FF0000"/>
+        </w:rPr>
+        <w:t>ONEY LAUNDERING</w:t>
       </w:r>
       <w:r>
         <w:rPr>
@@ -41843,179 +41843,15 @@
           <w:bCs/>
           <w:color w:val="FF0000"/>
         </w:rPr>
-        <w:t>MURDER</w:t>
-      </w:r>
-      <w:r>
-        <w:rPr>
-          <w:b/>
-          <w:bCs/>
-        </w:rPr>
-        <w:t xml:space="preserve"> </w:t>
-      </w:r>
-      <w:r>
-        <w:rPr>
-          <w:b/>
-          <w:bCs/>
-          <w:color w:val="0070C0"/>
-        </w:rPr>
-        <w:t>THROUGH</w:t>
-      </w:r>
-      <w:r>
-        <w:rPr>
-          <w:b/>
-          <w:bCs/>
-        </w:rPr>
-        <w:t xml:space="preserve"> </w:t>
-      </w:r>
-      <w:r>
-        <w:rPr>
-          <w:b/>
-          <w:bCs/>
-          <w:color w:val="FF0000"/>
-        </w:rPr>
-        <w:t xml:space="preserve">ANY </w:t>
-      </w:r>
-      <w:r>
-        <w:rPr>
-          <w:b/>
-          <w:bCs/>
-          <w:color w:val="FF0000"/>
-        </w:rPr>
-        <w:t>DEATH PENALT</w:t>
-      </w:r>
-      <w:r>
-        <w:rPr>
-          <w:b/>
-          <w:bCs/>
-        </w:rPr>
-        <w:t>(</w:t>
-      </w:r>
-      <w:r>
-        <w:rPr>
-          <w:b/>
-          <w:bCs/>
-          <w:color w:val="808080" w:themeColor="background1" w:themeShade="80"/>
-        </w:rPr>
-        <w:t>IES</w:t>
-      </w:r>
-      <w:r>
-        <w:rPr>
-          <w:b/>
-          <w:bCs/>
-        </w:rPr>
-        <w:t>, Y)</w:t>
-      </w:r>
-      <w:r>
-        <w:rPr>
-          <w:b/>
-          <w:bCs/>
-        </w:rPr>
-        <w:t xml:space="preserve"> </w:t>
-      </w:r>
-      <w:r>
-        <w:rPr>
-          <w:b/>
-          <w:bCs/>
-          <w:color w:val="7030A0"/>
-        </w:rPr>
-        <w:t>USAGE</w:t>
-      </w:r>
-      <w:r>
-        <w:rPr>
-          <w:b/>
-          <w:bCs/>
-        </w:rPr>
-        <w:t xml:space="preserve"> </w:t>
-      </w:r>
-      <w:r>
-        <w:rPr>
-          <w:b/>
-          <w:bCs/>
-          <w:color w:val="7030A0"/>
-        </w:rPr>
-        <w:t>CLANDESTINELY</w:t>
-      </w:r>
-      <w:r>
-        <w:rPr>
-          <w:b/>
-          <w:bCs/>
-        </w:rPr>
-        <w:t xml:space="preserve"> </w:t>
-      </w:r>
-      <w:r>
-        <w:rPr>
-          <w:b/>
-          <w:bCs/>
-          <w:color w:val="0070C0"/>
-        </w:rPr>
-        <w:t>THROUGH</w:t>
-      </w:r>
-      <w:r>
-        <w:rPr>
-          <w:b/>
-          <w:bCs/>
-        </w:rPr>
-        <w:t xml:space="preserve"> </w:t>
-      </w:r>
-      <w:r>
-        <w:rPr>
-          <w:b/>
-          <w:bCs/>
-          <w:color w:val="FF0000"/>
-        </w:rPr>
-        <w:t>ANY SPACE WEAPON</w:t>
-      </w:r>
-      <w:r>
-        <w:rPr>
-          <w:b/>
-          <w:bCs/>
-        </w:rPr>
-        <w:t>(</w:t>
-      </w:r>
-      <w:r>
-        <w:rPr>
-          <w:b/>
-          <w:bCs/>
-          <w:color w:val="808080" w:themeColor="background1" w:themeShade="80"/>
-        </w:rPr>
-        <w:t>S</w:t>
-      </w:r>
-      <w:r>
-        <w:rPr>
-          <w:b/>
-          <w:bCs/>
-        </w:rPr>
-        <w:t>)</w:t>
-      </w:r>
-      <w:r>
-        <w:rPr>
-          <w:b/>
-          <w:bCs/>
-        </w:rPr>
-        <w:t xml:space="preserve"> </w:t>
-      </w:r>
-      <w:r>
-        <w:rPr>
-          <w:b/>
-          <w:bCs/>
-          <w:color w:val="0070C0"/>
-        </w:rPr>
-        <w:t>BY</w:t>
-      </w:r>
-      <w:r>
-        <w:rPr>
-          <w:b/>
-          <w:bCs/>
-        </w:rPr>
-        <w:t xml:space="preserve"> </w:t>
-      </w:r>
-      <w:r>
-        <w:rPr>
-          <w:b/>
-          <w:bCs/>
-          <w:color w:val="FF0000"/>
-        </w:rPr>
-        <w:t>THE PENTAGON</w:t>
+        <w:t>MU</w:t>
+      </w:r>
+      <w:r>
+        <w:rPr>
+          <w:b/>
+          <w:bCs/>
+          <w:color w:val="FF0000"/>
+        </w:rPr>
+        <w:t>LTIPLICITY</w:t>
       </w:r>
       <w:r>
         <w:rPr>
@@ -42060,149 +41896,7 @@
           <w:bCs/>
           <w:color w:val="FF0000"/>
         </w:rPr>
-        <w:t>MURDER</w:t>
-      </w:r>
-      <w:r>
-        <w:rPr>
-          <w:b/>
-          <w:bCs/>
-        </w:rPr>
-        <w:t xml:space="preserve"> </w:t>
-      </w:r>
-      <w:r>
-        <w:rPr>
-          <w:b/>
-          <w:bCs/>
-          <w:color w:val="0070C0"/>
-        </w:rPr>
-        <w:t>THROUGH</w:t>
-      </w:r>
-      <w:r>
-        <w:rPr>
-          <w:b/>
-          <w:bCs/>
-        </w:rPr>
-        <w:t xml:space="preserve"> </w:t>
-      </w:r>
-      <w:r>
-        <w:rPr>
-          <w:b/>
-          <w:bCs/>
-          <w:color w:val="FF0000"/>
-        </w:rPr>
-        <w:t xml:space="preserve">ANY </w:t>
-      </w:r>
-      <w:r>
-        <w:rPr>
-          <w:b/>
-          <w:bCs/>
-          <w:color w:val="FF0000"/>
-        </w:rPr>
-        <w:t>DEATH PENALT</w:t>
-      </w:r>
-      <w:r>
-        <w:rPr>
-          <w:b/>
-          <w:bCs/>
-        </w:rPr>
-        <w:t>(</w:t>
-      </w:r>
-      <w:r>
-        <w:rPr>
-          <w:b/>
-          <w:bCs/>
-          <w:color w:val="808080" w:themeColor="background1" w:themeShade="80"/>
-        </w:rPr>
-        <w:t>IES</w:t>
-      </w:r>
-      <w:r>
-        <w:rPr>
-          <w:b/>
-          <w:bCs/>
-        </w:rPr>
-        <w:t>, Y)</w:t>
-      </w:r>
-      <w:r>
-        <w:rPr>
-          <w:b/>
-          <w:bCs/>
-        </w:rPr>
-        <w:t xml:space="preserve"> </w:t>
-      </w:r>
-      <w:r>
-        <w:rPr>
-          <w:b/>
-          <w:bCs/>
-          <w:color w:val="7030A0"/>
-        </w:rPr>
-        <w:t>USAGE</w:t>
-      </w:r>
-      <w:r>
-        <w:rPr>
-          <w:b/>
-          <w:bCs/>
-        </w:rPr>
-        <w:t xml:space="preserve"> </w:t>
-      </w:r>
-      <w:r>
-        <w:rPr>
-          <w:b/>
-          <w:bCs/>
-          <w:color w:val="7030A0"/>
-        </w:rPr>
-        <w:t>CLANDESTINELY</w:t>
-      </w:r>
-      <w:r>
-        <w:rPr>
-          <w:b/>
-          <w:bCs/>
-        </w:rPr>
-        <w:t xml:space="preserve"> </w:t>
-      </w:r>
-      <w:r>
-        <w:rPr>
-          <w:b/>
-          <w:bCs/>
-          <w:color w:val="0070C0"/>
-        </w:rPr>
-        <w:t>THROUGH</w:t>
-      </w:r>
-      <w:r>
-        <w:rPr>
-          <w:b/>
-          <w:bCs/>
-        </w:rPr>
-        <w:t xml:space="preserve"> </w:t>
-      </w:r>
-      <w:r>
-        <w:rPr>
-          <w:b/>
-          <w:bCs/>
-          <w:color w:val="FF0000"/>
-        </w:rPr>
-        <w:t>ANY SPACE WEAPON</w:t>
-      </w:r>
-      <w:r>
-        <w:rPr>
-          <w:b/>
-          <w:bCs/>
-        </w:rPr>
-        <w:t>(</w:t>
-      </w:r>
-      <w:r>
-        <w:rPr>
-          <w:b/>
-          <w:bCs/>
-          <w:color w:val="808080" w:themeColor="background1" w:themeShade="80"/>
-        </w:rPr>
-        <w:t>S</w:t>
-      </w:r>
-      <w:r>
-        <w:rPr>
-          <w:b/>
-          <w:bCs/>
-        </w:rPr>
-        <w:t>)</w:t>
+        <w:t>MURDER SUICIDE</w:t>
       </w:r>
       <w:r>
         <w:rPr>
@@ -42254,6 +41948,178 @@
           <w:b/>
           <w:bCs/>
         </w:rPr>
+        <w:t xml:space="preserve"> </w:t>
+      </w:r>
+      <w:r>
+        <w:rPr>
+          <w:b/>
+          <w:bCs/>
+          <w:color w:val="0070C0"/>
+        </w:rPr>
+        <w:t>THROUGH</w:t>
+      </w:r>
+      <w:r>
+        <w:rPr>
+          <w:b/>
+          <w:bCs/>
+        </w:rPr>
+        <w:t xml:space="preserve"> </w:t>
+      </w:r>
+      <w:r>
+        <w:rPr>
+          <w:b/>
+          <w:bCs/>
+          <w:color w:val="FF0000"/>
+        </w:rPr>
+        <w:t xml:space="preserve">ANY </w:t>
+      </w:r>
+      <w:r>
+        <w:rPr>
+          <w:b/>
+          <w:bCs/>
+          <w:color w:val="FF0000"/>
+        </w:rPr>
+        <w:t>DEATH PENALT</w:t>
+      </w:r>
+      <w:r>
+        <w:rPr>
+          <w:b/>
+          <w:bCs/>
+        </w:rPr>
+        <w:t>(</w:t>
+      </w:r>
+      <w:r>
+        <w:rPr>
+          <w:b/>
+          <w:bCs/>
+          <w:color w:val="808080" w:themeColor="background1" w:themeShade="80"/>
+        </w:rPr>
+        <w:t>IES</w:t>
+      </w:r>
+      <w:r>
+        <w:rPr>
+          <w:b/>
+          <w:bCs/>
+        </w:rPr>
+        <w:t>, Y)</w:t>
+      </w:r>
+      <w:r>
+        <w:rPr>
+          <w:b/>
+          <w:bCs/>
+        </w:rPr>
+        <w:t xml:space="preserve"> </w:t>
+      </w:r>
+      <w:r>
+        <w:rPr>
+          <w:b/>
+          <w:bCs/>
+          <w:color w:val="7030A0"/>
+        </w:rPr>
+        <w:t>USAGE</w:t>
+      </w:r>
+      <w:r>
+        <w:rPr>
+          <w:b/>
+          <w:bCs/>
+        </w:rPr>
+        <w:t xml:space="preserve"> </w:t>
+      </w:r>
+      <w:r>
+        <w:rPr>
+          <w:b/>
+          <w:bCs/>
+          <w:color w:val="7030A0"/>
+        </w:rPr>
+        <w:t>CLANDESTINELY</w:t>
+      </w:r>
+      <w:r>
+        <w:rPr>
+          <w:b/>
+          <w:bCs/>
+        </w:rPr>
+        <w:t xml:space="preserve"> </w:t>
+      </w:r>
+      <w:r>
+        <w:rPr>
+          <w:b/>
+          <w:bCs/>
+          <w:color w:val="0070C0"/>
+        </w:rPr>
+        <w:t>THROUGH</w:t>
+      </w:r>
+      <w:r>
+        <w:rPr>
+          <w:b/>
+          <w:bCs/>
+        </w:rPr>
+        <w:t xml:space="preserve"> </w:t>
+      </w:r>
+      <w:r>
+        <w:rPr>
+          <w:b/>
+          <w:bCs/>
+          <w:color w:val="FF0000"/>
+        </w:rPr>
+        <w:t>ANY SPACE WEAPON</w:t>
+      </w:r>
+      <w:r>
+        <w:rPr>
+          <w:b/>
+          <w:bCs/>
+        </w:rPr>
+        <w:t>(</w:t>
+      </w:r>
+      <w:r>
+        <w:rPr>
+          <w:b/>
+          <w:bCs/>
+          <w:color w:val="808080" w:themeColor="background1" w:themeShade="80"/>
+        </w:rPr>
+        <w:t>S</w:t>
+      </w:r>
+      <w:r>
+        <w:rPr>
+          <w:b/>
+          <w:bCs/>
+        </w:rPr>
+        <w:t>)</w:t>
+      </w:r>
+      <w:r>
+        <w:rPr>
+          <w:b/>
+          <w:bCs/>
+        </w:rPr>
+        <w:t xml:space="preserve"> </w:t>
+      </w:r>
+      <w:r>
+        <w:rPr>
+          <w:b/>
+          <w:bCs/>
+          <w:color w:val="0070C0"/>
+        </w:rPr>
+        <w:t>BY</w:t>
+      </w:r>
+      <w:r>
+        <w:rPr>
+          <w:b/>
+          <w:bCs/>
+        </w:rPr>
+        <w:t xml:space="preserve"> </w:t>
+      </w:r>
+      <w:r>
+        <w:rPr>
+          <w:b/>
+          <w:bCs/>
+          <w:color w:val="FF0000"/>
+        </w:rPr>
+        <w:t>THE PENTAGON</w:t>
+      </w:r>
+      <w:r>
+        <w:rPr>
+          <w:b/>
+          <w:bCs/>
+        </w:rPr>
         <w:t>;</w:t>
       </w:r>
     </w:p>
@@ -42293,7 +42159,149 @@
           <w:bCs/>
           <w:color w:val="FF0000"/>
         </w:rPr>
-        <w:t>NEGLIGENCE</w:t>
+        <w:t>MURDER</w:t>
+      </w:r>
+      <w:r>
+        <w:rPr>
+          <w:b/>
+          <w:bCs/>
+        </w:rPr>
+        <w:t xml:space="preserve"> </w:t>
+      </w:r>
+      <w:r>
+        <w:rPr>
+          <w:b/>
+          <w:bCs/>
+          <w:color w:val="0070C0"/>
+        </w:rPr>
+        <w:t>THROUGH</w:t>
+      </w:r>
+      <w:r>
+        <w:rPr>
+          <w:b/>
+          <w:bCs/>
+        </w:rPr>
+        <w:t xml:space="preserve"> </w:t>
+      </w:r>
+      <w:r>
+        <w:rPr>
+          <w:b/>
+          <w:bCs/>
+          <w:color w:val="FF0000"/>
+        </w:rPr>
+        <w:t xml:space="preserve">ANY </w:t>
+      </w:r>
+      <w:r>
+        <w:rPr>
+          <w:b/>
+          <w:bCs/>
+          <w:color w:val="FF0000"/>
+        </w:rPr>
+        <w:t>DEATH PENALT</w:t>
+      </w:r>
+      <w:r>
+        <w:rPr>
+          <w:b/>
+          <w:bCs/>
+        </w:rPr>
+        <w:t>(</w:t>
+      </w:r>
+      <w:r>
+        <w:rPr>
+          <w:b/>
+          <w:bCs/>
+          <w:color w:val="808080" w:themeColor="background1" w:themeShade="80"/>
+        </w:rPr>
+        <w:t>IES</w:t>
+      </w:r>
+      <w:r>
+        <w:rPr>
+          <w:b/>
+          <w:bCs/>
+        </w:rPr>
+        <w:t>, Y)</w:t>
+      </w:r>
+      <w:r>
+        <w:rPr>
+          <w:b/>
+          <w:bCs/>
+        </w:rPr>
+        <w:t xml:space="preserve"> </w:t>
+      </w:r>
+      <w:r>
+        <w:rPr>
+          <w:b/>
+          <w:bCs/>
+          <w:color w:val="7030A0"/>
+        </w:rPr>
+        <w:t>USAGE</w:t>
+      </w:r>
+      <w:r>
+        <w:rPr>
+          <w:b/>
+          <w:bCs/>
+        </w:rPr>
+        <w:t xml:space="preserve"> </w:t>
+      </w:r>
+      <w:r>
+        <w:rPr>
+          <w:b/>
+          <w:bCs/>
+          <w:color w:val="7030A0"/>
+        </w:rPr>
+        <w:t>CLANDESTINELY</w:t>
+      </w:r>
+      <w:r>
+        <w:rPr>
+          <w:b/>
+          <w:bCs/>
+        </w:rPr>
+        <w:t xml:space="preserve"> </w:t>
+      </w:r>
+      <w:r>
+        <w:rPr>
+          <w:b/>
+          <w:bCs/>
+          <w:color w:val="0070C0"/>
+        </w:rPr>
+        <w:t>THROUGH</w:t>
+      </w:r>
+      <w:r>
+        <w:rPr>
+          <w:b/>
+          <w:bCs/>
+        </w:rPr>
+        <w:t xml:space="preserve"> </w:t>
+      </w:r>
+      <w:r>
+        <w:rPr>
+          <w:b/>
+          <w:bCs/>
+          <w:color w:val="FF0000"/>
+        </w:rPr>
+        <w:t>ANY SPACE WEAPON</w:t>
+      </w:r>
+      <w:r>
+        <w:rPr>
+          <w:b/>
+          <w:bCs/>
+        </w:rPr>
+        <w:t>(</w:t>
+      </w:r>
+      <w:r>
+        <w:rPr>
+          <w:b/>
+          <w:bCs/>
+          <w:color w:val="808080" w:themeColor="background1" w:themeShade="80"/>
+        </w:rPr>
+        <w:t>S</w:t>
+      </w:r>
+      <w:r>
+        <w:rPr>
+          <w:b/>
+          <w:bCs/>
+        </w:rPr>
+        <w:t>)</w:t>
       </w:r>
       <w:r>
         <w:rPr>
@@ -42338,15 +42346,7 @@
           <w:bCs/>
           <w:color w:val="FF0000"/>
         </w:rPr>
-        <w:t>NEGLIG</w:t>
-      </w:r>
-      <w:r>
-        <w:rPr>
-          <w:b/>
-          <w:bCs/>
-          <w:color w:val="FF0000"/>
-        </w:rPr>
-        <w:t>IBLE HOMICIDE</w:t>
+        <w:t>MURDER</w:t>
       </w:r>
       <w:r>
         <w:rPr>
@@ -42391,232 +42391,7 @@
           <w:bCs/>
           <w:color w:val="FF0000"/>
         </w:rPr>
-        <w:t>NOTIFICATION</w:t>
-      </w:r>
-      <w:r>
-        <w:rPr>
-          <w:b/>
-          <w:bCs/>
-        </w:rPr>
-        <w:t xml:space="preserve"> </w:t>
-      </w:r>
-      <w:r>
-        <w:rPr>
-          <w:b/>
-          <w:bCs/>
-          <w:color w:val="0070C0"/>
-        </w:rPr>
-        <w:t>TO</w:t>
-      </w:r>
-      <w:r>
-        <w:rPr>
-          <w:b/>
-          <w:bCs/>
-        </w:rPr>
-        <w:t xml:space="preserve"> </w:t>
-      </w:r>
-      <w:r>
-        <w:rPr>
-          <w:b/>
-          <w:bCs/>
-          <w:color w:val="C00000"/>
-        </w:rPr>
-        <w:t>NOT</w:t>
-      </w:r>
-      <w:r>
-        <w:rPr>
-          <w:b/>
-          <w:bCs/>
-        </w:rPr>
-        <w:t xml:space="preserve"> </w:t>
-      </w:r>
-      <w:r>
-        <w:rPr>
-          <w:b/>
-          <w:bCs/>
-          <w:color w:val="7030A0"/>
-        </w:rPr>
-        <w:t>RESPOND</w:t>
-      </w:r>
-      <w:r>
-        <w:rPr>
-          <w:b/>
-          <w:bCs/>
-        </w:rPr>
-        <w:t xml:space="preserve"> </w:t>
-      </w:r>
-      <w:r>
-        <w:rPr>
-          <w:b/>
-          <w:bCs/>
-          <w:color w:val="0070C0"/>
-        </w:rPr>
-        <w:t>TO</w:t>
-      </w:r>
-      <w:r>
-        <w:rPr>
-          <w:b/>
-          <w:bCs/>
-        </w:rPr>
-        <w:t xml:space="preserve"> </w:t>
-      </w:r>
-      <w:r>
-        <w:rPr>
-          <w:b/>
-          <w:bCs/>
-          <w:color w:val="FF0000"/>
-        </w:rPr>
-        <w:t>ANY EMAIL</w:t>
-      </w:r>
-      <w:r>
-        <w:rPr>
-          <w:b/>
-          <w:bCs/>
-        </w:rPr>
-        <w:t xml:space="preserve"> </w:t>
-      </w:r>
-      <w:r>
-        <w:rPr>
-          <w:b/>
-          <w:bCs/>
-          <w:color w:val="0070C0"/>
-        </w:rPr>
-        <w:t>FROM</w:t>
-      </w:r>
-      <w:r>
-        <w:rPr>
-          <w:b/>
-          <w:bCs/>
-        </w:rPr>
-        <w:t xml:space="preserve"> </w:t>
-      </w:r>
-      <w:r>
-        <w:rPr>
-          <w:b/>
-          <w:bCs/>
-          <w:color w:val="FF0000"/>
-        </w:rPr>
-        <w:t>THE PENTAGON</w:t>
-      </w:r>
-      <w:r>
-        <w:rPr>
-          <w:b/>
-          <w:bCs/>
-        </w:rPr>
-        <w:t xml:space="preserve">, </w:t>
-      </w:r>
-      <w:r>
-        <w:rPr>
-          <w:b/>
-          <w:bCs/>
-          <w:color w:val="7030A0"/>
-        </w:rPr>
-        <w:t>INCLUDING</w:t>
-      </w:r>
-      <w:r>
-        <w:rPr>
-          <w:b/>
-          <w:bCs/>
-        </w:rPr>
-        <w:t xml:space="preserve"> </w:t>
-      </w:r>
-      <w:r>
-        <w:rPr>
-          <w:b/>
-          <w:bCs/>
-          <w:color w:val="FF0000"/>
-        </w:rPr>
-        <w:t>ANY CRIMINAL DEFAMATION</w:t>
-      </w:r>
-      <w:r>
-        <w:rPr>
-          <w:b/>
-          <w:bCs/>
-        </w:rPr>
-        <w:t xml:space="preserve"> </w:t>
-      </w:r>
-      <w:r>
-        <w:rPr>
-          <w:b/>
-          <w:bCs/>
-          <w:color w:val="0070C0"/>
-        </w:rPr>
-        <w:t>OF</w:t>
-      </w:r>
-      <w:r>
-        <w:rPr>
-          <w:b/>
-          <w:bCs/>
-        </w:rPr>
-        <w:t xml:space="preserve"> </w:t>
-      </w:r>
-      <w:r>
-        <w:rPr>
-          <w:b/>
-          <w:bCs/>
-          <w:color w:val="FF0000"/>
-        </w:rPr>
-        <w:t>ANY CHARACTER</w:t>
-      </w:r>
-      <w:r>
-        <w:rPr>
-          <w:b/>
-          <w:bCs/>
-        </w:rPr>
-        <w:t xml:space="preserve"> </w:t>
-      </w:r>
-      <w:r>
-        <w:rPr>
-          <w:b/>
-          <w:bCs/>
-          <w:color w:val="0070C0"/>
-        </w:rPr>
-        <w:t>OF</w:t>
-      </w:r>
-      <w:r>
-        <w:rPr>
-          <w:b/>
-          <w:bCs/>
-        </w:rPr>
-        <w:t xml:space="preserve"> </w:t>
-      </w:r>
-      <w:r>
-        <w:rPr>
-          <w:b/>
-          <w:bCs/>
-          <w:color w:val="FF0000"/>
-        </w:rPr>
-        <w:t>ANY SENDER</w:t>
-      </w:r>
-      <w:r>
-        <w:rPr>
-          <w:b/>
-          <w:bCs/>
-        </w:rPr>
-        <w:t xml:space="preserve"> </w:t>
-      </w:r>
-      <w:r>
-        <w:rPr>
-          <w:b/>
-          <w:bCs/>
-          <w:color w:val="0070C0"/>
-        </w:rPr>
-        <w:t>OF</w:t>
-      </w:r>
-      <w:r>
-        <w:rPr>
-          <w:b/>
-          <w:bCs/>
-        </w:rPr>
-        <w:t xml:space="preserve"> </w:t>
-      </w:r>
-      <w:r>
-        <w:rPr>
-          <w:b/>
-          <w:bCs/>
-          <w:color w:val="FF0000"/>
-        </w:rPr>
-        <w:t>ANY EMAIL</w:t>
+        <w:t>NEGLIGENCE</w:t>
       </w:r>
       <w:r>
         <w:rPr>
@@ -42661,112 +42436,15 @@
           <w:bCs/>
           <w:color w:val="FF0000"/>
         </w:rPr>
-        <w:t>NOTIFICATION</w:t>
-      </w:r>
-      <w:r>
-        <w:rPr>
-          <w:b/>
-          <w:bCs/>
-        </w:rPr>
-        <w:t xml:space="preserve"> </w:t>
-      </w:r>
-      <w:r>
-        <w:rPr>
-          <w:b/>
-          <w:bCs/>
-          <w:color w:val="0070C0"/>
-        </w:rPr>
-        <w:t>TO</w:t>
-      </w:r>
-      <w:r>
-        <w:rPr>
-          <w:b/>
-          <w:bCs/>
-        </w:rPr>
-        <w:t xml:space="preserve"> </w:t>
-      </w:r>
-      <w:r>
-        <w:rPr>
-          <w:b/>
-          <w:bCs/>
-          <w:color w:val="C00000"/>
-        </w:rPr>
-        <w:t>NOT</w:t>
-      </w:r>
-      <w:r>
-        <w:rPr>
-          <w:b/>
-          <w:bCs/>
-        </w:rPr>
-        <w:t xml:space="preserve"> </w:t>
-      </w:r>
-      <w:r>
-        <w:rPr>
-          <w:b/>
-          <w:bCs/>
-          <w:color w:val="7030A0"/>
-        </w:rPr>
-        <w:t>RESPOND</w:t>
-      </w:r>
-      <w:r>
-        <w:rPr>
-          <w:b/>
-          <w:bCs/>
-        </w:rPr>
-        <w:t xml:space="preserve"> </w:t>
-      </w:r>
-      <w:r>
-        <w:rPr>
-          <w:b/>
-          <w:bCs/>
-          <w:color w:val="0070C0"/>
-        </w:rPr>
-        <w:t>TO</w:t>
-      </w:r>
-      <w:r>
-        <w:rPr>
-          <w:b/>
-          <w:bCs/>
-        </w:rPr>
-        <w:t xml:space="preserve"> </w:t>
-      </w:r>
-      <w:r>
-        <w:rPr>
-          <w:b/>
-          <w:bCs/>
-          <w:color w:val="FF0000"/>
-        </w:rPr>
-        <w:t>ANY EMAIL</w:t>
-      </w:r>
-      <w:r>
-        <w:rPr>
-          <w:b/>
-          <w:bCs/>
-        </w:rPr>
-        <w:t xml:space="preserve"> </w:t>
-      </w:r>
-      <w:r>
-        <w:rPr>
-          <w:b/>
-          <w:bCs/>
-          <w:color w:val="0070C0"/>
-        </w:rPr>
-        <w:t>FROM</w:t>
-      </w:r>
-      <w:r>
-        <w:rPr>
-          <w:b/>
-          <w:bCs/>
-        </w:rPr>
-        <w:t xml:space="preserve"> </w:t>
-      </w:r>
-      <w:r>
-        <w:rPr>
-          <w:b/>
-          <w:bCs/>
-          <w:color w:val="FF0000"/>
-        </w:rPr>
-        <w:t>THE PENTAGON</w:t>
+        <w:t>NEGLIG</w:t>
+      </w:r>
+      <w:r>
+        <w:rPr>
+          <w:b/>
+          <w:bCs/>
+          <w:color w:val="FF0000"/>
+        </w:rPr>
+        <w:t>IBLE HOMICIDE</w:t>
       </w:r>
       <w:r>
         <w:rPr>
@@ -42811,15 +42489,232 @@
           <w:bCs/>
           <w:color w:val="FF0000"/>
         </w:rPr>
-        <w:t>N</w:t>
-      </w:r>
-      <w:r>
-        <w:rPr>
-          <w:b/>
-          <w:bCs/>
-          <w:color w:val="FF0000"/>
-        </w:rPr>
-        <w:t>UCLEAR CASE COERCION</w:t>
+        <w:t>NOTIFICATION</w:t>
+      </w:r>
+      <w:r>
+        <w:rPr>
+          <w:b/>
+          <w:bCs/>
+        </w:rPr>
+        <w:t xml:space="preserve"> </w:t>
+      </w:r>
+      <w:r>
+        <w:rPr>
+          <w:b/>
+          <w:bCs/>
+          <w:color w:val="0070C0"/>
+        </w:rPr>
+        <w:t>TO</w:t>
+      </w:r>
+      <w:r>
+        <w:rPr>
+          <w:b/>
+          <w:bCs/>
+        </w:rPr>
+        <w:t xml:space="preserve"> </w:t>
+      </w:r>
+      <w:r>
+        <w:rPr>
+          <w:b/>
+          <w:bCs/>
+          <w:color w:val="C00000"/>
+        </w:rPr>
+        <w:t>NOT</w:t>
+      </w:r>
+      <w:r>
+        <w:rPr>
+          <w:b/>
+          <w:bCs/>
+        </w:rPr>
+        <w:t xml:space="preserve"> </w:t>
+      </w:r>
+      <w:r>
+        <w:rPr>
+          <w:b/>
+          <w:bCs/>
+          <w:color w:val="7030A0"/>
+        </w:rPr>
+        <w:t>RESPOND</w:t>
+      </w:r>
+      <w:r>
+        <w:rPr>
+          <w:b/>
+          <w:bCs/>
+        </w:rPr>
+        <w:t xml:space="preserve"> </w:t>
+      </w:r>
+      <w:r>
+        <w:rPr>
+          <w:b/>
+          <w:bCs/>
+          <w:color w:val="0070C0"/>
+        </w:rPr>
+        <w:t>TO</w:t>
+      </w:r>
+      <w:r>
+        <w:rPr>
+          <w:b/>
+          <w:bCs/>
+        </w:rPr>
+        <w:t xml:space="preserve"> </w:t>
+      </w:r>
+      <w:r>
+        <w:rPr>
+          <w:b/>
+          <w:bCs/>
+          <w:color w:val="FF0000"/>
+        </w:rPr>
+        <w:t>ANY EMAIL</w:t>
+      </w:r>
+      <w:r>
+        <w:rPr>
+          <w:b/>
+          <w:bCs/>
+        </w:rPr>
+        <w:t xml:space="preserve"> </w:t>
+      </w:r>
+      <w:r>
+        <w:rPr>
+          <w:b/>
+          <w:bCs/>
+          <w:color w:val="0070C0"/>
+        </w:rPr>
+        <w:t>FROM</w:t>
+      </w:r>
+      <w:r>
+        <w:rPr>
+          <w:b/>
+          <w:bCs/>
+        </w:rPr>
+        <w:t xml:space="preserve"> </w:t>
+      </w:r>
+      <w:r>
+        <w:rPr>
+          <w:b/>
+          <w:bCs/>
+          <w:color w:val="FF0000"/>
+        </w:rPr>
+        <w:t>THE PENTAGON</w:t>
+      </w:r>
+      <w:r>
+        <w:rPr>
+          <w:b/>
+          <w:bCs/>
+        </w:rPr>
+        <w:t xml:space="preserve">, </w:t>
+      </w:r>
+      <w:r>
+        <w:rPr>
+          <w:b/>
+          <w:bCs/>
+          <w:color w:val="7030A0"/>
+        </w:rPr>
+        <w:t>INCLUDING</w:t>
+      </w:r>
+      <w:r>
+        <w:rPr>
+          <w:b/>
+          <w:bCs/>
+        </w:rPr>
+        <w:t xml:space="preserve"> </w:t>
+      </w:r>
+      <w:r>
+        <w:rPr>
+          <w:b/>
+          <w:bCs/>
+          <w:color w:val="FF0000"/>
+        </w:rPr>
+        <w:t>ANY CRIMINAL DEFAMATION</w:t>
+      </w:r>
+      <w:r>
+        <w:rPr>
+          <w:b/>
+          <w:bCs/>
+        </w:rPr>
+        <w:t xml:space="preserve"> </w:t>
+      </w:r>
+      <w:r>
+        <w:rPr>
+          <w:b/>
+          <w:bCs/>
+          <w:color w:val="0070C0"/>
+        </w:rPr>
+        <w:t>OF</w:t>
+      </w:r>
+      <w:r>
+        <w:rPr>
+          <w:b/>
+          <w:bCs/>
+        </w:rPr>
+        <w:t xml:space="preserve"> </w:t>
+      </w:r>
+      <w:r>
+        <w:rPr>
+          <w:b/>
+          <w:bCs/>
+          <w:color w:val="FF0000"/>
+        </w:rPr>
+        <w:t>ANY CHARACTER</w:t>
+      </w:r>
+      <w:r>
+        <w:rPr>
+          <w:b/>
+          <w:bCs/>
+        </w:rPr>
+        <w:t xml:space="preserve"> </w:t>
+      </w:r>
+      <w:r>
+        <w:rPr>
+          <w:b/>
+          <w:bCs/>
+          <w:color w:val="0070C0"/>
+        </w:rPr>
+        <w:t>OF</w:t>
+      </w:r>
+      <w:r>
+        <w:rPr>
+          <w:b/>
+          <w:bCs/>
+        </w:rPr>
+        <w:t xml:space="preserve"> </w:t>
+      </w:r>
+      <w:r>
+        <w:rPr>
+          <w:b/>
+          <w:bCs/>
+          <w:color w:val="FF0000"/>
+        </w:rPr>
+        <w:t>ANY SENDER</w:t>
+      </w:r>
+      <w:r>
+        <w:rPr>
+          <w:b/>
+          <w:bCs/>
+        </w:rPr>
+        <w:t xml:space="preserve"> </w:t>
+      </w:r>
+      <w:r>
+        <w:rPr>
+          <w:b/>
+          <w:bCs/>
+          <w:color w:val="0070C0"/>
+        </w:rPr>
+        <w:t>OF</w:t>
+      </w:r>
+      <w:r>
+        <w:rPr>
+          <w:b/>
+          <w:bCs/>
+        </w:rPr>
+        <w:t xml:space="preserve"> </w:t>
+      </w:r>
+      <w:r>
+        <w:rPr>
+          <w:b/>
+          <w:bCs/>
+          <w:color w:val="FF0000"/>
+        </w:rPr>
+        <w:t>ANY EMAIL</w:t>
       </w:r>
       <w:r>
         <w:rPr>
@@ -42864,7 +42759,112 @@
           <w:bCs/>
           <w:color w:val="FF0000"/>
         </w:rPr>
-        <w:t>NUCLEAR CASE EDUCATION</w:t>
+        <w:t>NOTIFICATION</w:t>
+      </w:r>
+      <w:r>
+        <w:rPr>
+          <w:b/>
+          <w:bCs/>
+        </w:rPr>
+        <w:t xml:space="preserve"> </w:t>
+      </w:r>
+      <w:r>
+        <w:rPr>
+          <w:b/>
+          <w:bCs/>
+          <w:color w:val="0070C0"/>
+        </w:rPr>
+        <w:t>TO</w:t>
+      </w:r>
+      <w:r>
+        <w:rPr>
+          <w:b/>
+          <w:bCs/>
+        </w:rPr>
+        <w:t xml:space="preserve"> </w:t>
+      </w:r>
+      <w:r>
+        <w:rPr>
+          <w:b/>
+          <w:bCs/>
+          <w:color w:val="C00000"/>
+        </w:rPr>
+        <w:t>NOT</w:t>
+      </w:r>
+      <w:r>
+        <w:rPr>
+          <w:b/>
+          <w:bCs/>
+        </w:rPr>
+        <w:t xml:space="preserve"> </w:t>
+      </w:r>
+      <w:r>
+        <w:rPr>
+          <w:b/>
+          <w:bCs/>
+          <w:color w:val="7030A0"/>
+        </w:rPr>
+        <w:t>RESPOND</w:t>
+      </w:r>
+      <w:r>
+        <w:rPr>
+          <w:b/>
+          <w:bCs/>
+        </w:rPr>
+        <w:t xml:space="preserve"> </w:t>
+      </w:r>
+      <w:r>
+        <w:rPr>
+          <w:b/>
+          <w:bCs/>
+          <w:color w:val="0070C0"/>
+        </w:rPr>
+        <w:t>TO</w:t>
+      </w:r>
+      <w:r>
+        <w:rPr>
+          <w:b/>
+          <w:bCs/>
+        </w:rPr>
+        <w:t xml:space="preserve"> </w:t>
+      </w:r>
+      <w:r>
+        <w:rPr>
+          <w:b/>
+          <w:bCs/>
+          <w:color w:val="FF0000"/>
+        </w:rPr>
+        <w:t>ANY EMAIL</w:t>
+      </w:r>
+      <w:r>
+        <w:rPr>
+          <w:b/>
+          <w:bCs/>
+        </w:rPr>
+        <w:t xml:space="preserve"> </w:t>
+      </w:r>
+      <w:r>
+        <w:rPr>
+          <w:b/>
+          <w:bCs/>
+          <w:color w:val="0070C0"/>
+        </w:rPr>
+        <w:t>FROM</w:t>
+      </w:r>
+      <w:r>
+        <w:rPr>
+          <w:b/>
+          <w:bCs/>
+        </w:rPr>
+        <w:t xml:space="preserve"> </w:t>
+      </w:r>
+      <w:r>
+        <w:rPr>
+          <w:b/>
+          <w:bCs/>
+          <w:color w:val="FF0000"/>
+        </w:rPr>
+        <w:t>THE PENTAGON</w:t>
       </w:r>
       <w:r>
         <w:rPr>
@@ -42909,15 +42909,15 @@
           <w:bCs/>
           <w:color w:val="FF0000"/>
         </w:rPr>
-        <w:t>OB</w:t>
-      </w:r>
-      <w:r>
-        <w:rPr>
-          <w:b/>
-          <w:bCs/>
-          <w:color w:val="FF0000"/>
-        </w:rPr>
-        <w:t>SCENITY</w:t>
+        <w:t>N</w:t>
+      </w:r>
+      <w:r>
+        <w:rPr>
+          <w:b/>
+          <w:bCs/>
+          <w:color w:val="FF0000"/>
+        </w:rPr>
+        <w:t>UCLEAR CASE COERCION</w:t>
       </w:r>
       <w:r>
         <w:rPr>
@@ -42962,45 +42962,7 @@
           <w:bCs/>
           <w:color w:val="FF0000"/>
         </w:rPr>
-        <w:t>OBSTRUCTION</w:t>
-      </w:r>
-      <w:r>
-        <w:rPr>
-          <w:b/>
-          <w:bCs/>
-        </w:rPr>
-        <w:t xml:space="preserve"> </w:t>
-      </w:r>
-      <w:r>
-        <w:rPr>
-          <w:b/>
-          <w:bCs/>
-          <w:color w:val="0070C0"/>
-        </w:rPr>
-        <w:t>OF</w:t>
-      </w:r>
-      <w:r>
-        <w:rPr>
-          <w:b/>
-          <w:bCs/>
-        </w:rPr>
-        <w:t xml:space="preserve"> </w:t>
-      </w:r>
-      <w:r>
-        <w:rPr>
-          <w:b/>
-          <w:bCs/>
-          <w:color w:val="FF0000"/>
-        </w:rPr>
-        <w:t xml:space="preserve">ANY </w:t>
-      </w:r>
-      <w:r>
-        <w:rPr>
-          <w:b/>
-          <w:bCs/>
-          <w:color w:val="FF0000"/>
-        </w:rPr>
-        <w:t>JUSTICE</w:t>
+        <w:t>NUCLEAR CASE EDUCATION</w:t>
       </w:r>
       <w:r>
         <w:rPr>
@@ -43045,90 +43007,15 @@
           <w:bCs/>
           <w:color w:val="FF0000"/>
         </w:rPr>
-        <w:t>OFFER</w:t>
-      </w:r>
-      <w:r>
-        <w:rPr>
-          <w:b/>
-          <w:bCs/>
-        </w:rPr>
-        <w:t xml:space="preserve"> </w:t>
-      </w:r>
-      <w:r>
-        <w:rPr>
-          <w:b/>
-          <w:bCs/>
-          <w:color w:val="0070C0"/>
-        </w:rPr>
-        <w:t>OF</w:t>
-      </w:r>
-      <w:r>
-        <w:rPr>
-          <w:b/>
-          <w:bCs/>
-        </w:rPr>
-        <w:t xml:space="preserve"> </w:t>
-      </w:r>
-      <w:r>
-        <w:rPr>
-          <w:b/>
-          <w:bCs/>
-          <w:color w:val="FF0000"/>
-        </w:rPr>
-        <w:t xml:space="preserve">ANY </w:t>
-      </w:r>
-      <w:r>
-        <w:rPr>
-          <w:b/>
-          <w:bCs/>
-          <w:color w:val="FF0000"/>
-        </w:rPr>
-        <w:t>J</w:t>
-      </w:r>
-      <w:r>
-        <w:rPr>
-          <w:b/>
-          <w:bCs/>
-          <w:color w:val="FF0000"/>
-        </w:rPr>
         <w:t>OB</w:t>
       </w:r>
       <w:r>
         <w:rPr>
           <w:b/>
           <w:bCs/>
-        </w:rPr>
-        <w:t xml:space="preserve"> </w:t>
-      </w:r>
-      <w:r>
-        <w:rPr>
-          <w:b/>
-          <w:bCs/>
-          <w:color w:val="0070C0"/>
-        </w:rPr>
-        <w:t>TO</w:t>
-      </w:r>
-      <w:r>
-        <w:rPr>
-          <w:b/>
-          <w:bCs/>
-        </w:rPr>
-        <w:t xml:space="preserve"> </w:t>
-      </w:r>
-      <w:r>
-        <w:rPr>
-          <w:b/>
-          <w:bCs/>
-        </w:rPr>
-        <w:t xml:space="preserve">                                                                                    </w:t>
-      </w:r>
-      <w:r>
-        <w:rPr>
-          <w:b/>
-          <w:bCs/>
-          <w:color w:val="FF0000"/>
-        </w:rPr>
-        <w:t>ANY LESSER QUALIFIED JOB CANDIDATE</w:t>
+          <w:color w:val="FF0000"/>
+        </w:rPr>
+        <w:t>SCENITY</w:t>
       </w:r>
       <w:r>
         <w:rPr>
@@ -43173,37 +43060,45 @@
           <w:bCs/>
           <w:color w:val="FF0000"/>
         </w:rPr>
-        <w:t>OMISSION</w:t>
-      </w:r>
-      <w:r>
-        <w:rPr>
-          <w:b/>
-          <w:bCs/>
-        </w:rPr>
-        <w:t>(</w:t>
-      </w:r>
-      <w:r>
-        <w:rPr>
-          <w:b/>
-          <w:bCs/>
-          <w:color w:val="808080" w:themeColor="background1" w:themeShade="80"/>
-        </w:rPr>
-        <w:t>S</w:t>
-      </w:r>
-      <w:r>
-        <w:rPr>
-          <w:b/>
-          <w:bCs/>
-        </w:rPr>
-        <w:t>)</w:t>
-      </w:r>
-      <w:r>
-        <w:rPr>
-          <w:b/>
-          <w:bCs/>
-          <w:color w:val="FF0000"/>
-        </w:rPr>
-        <w:t xml:space="preserve"> INSURANCE FRAUD</w:t>
+        <w:t>OBSTRUCTION</w:t>
+      </w:r>
+      <w:r>
+        <w:rPr>
+          <w:b/>
+          <w:bCs/>
+        </w:rPr>
+        <w:t xml:space="preserve"> </w:t>
+      </w:r>
+      <w:r>
+        <w:rPr>
+          <w:b/>
+          <w:bCs/>
+          <w:color w:val="0070C0"/>
+        </w:rPr>
+        <w:t>OF</w:t>
+      </w:r>
+      <w:r>
+        <w:rPr>
+          <w:b/>
+          <w:bCs/>
+        </w:rPr>
+        <w:t xml:space="preserve"> </w:t>
+      </w:r>
+      <w:r>
+        <w:rPr>
+          <w:b/>
+          <w:bCs/>
+          <w:color w:val="FF0000"/>
+        </w:rPr>
+        <w:t xml:space="preserve">ANY </w:t>
+      </w:r>
+      <w:r>
+        <w:rPr>
+          <w:b/>
+          <w:bCs/>
+          <w:color w:val="FF0000"/>
+        </w:rPr>
+        <w:t>JUSTICE</w:t>
       </w:r>
       <w:r>
         <w:rPr>
@@ -43248,15 +43143,7 @@
           <w:bCs/>
           <w:color w:val="FF0000"/>
         </w:rPr>
-        <w:t>O</w:t>
-      </w:r>
-      <w:r>
-        <w:rPr>
-          <w:b/>
-          <w:bCs/>
-          <w:color w:val="FF0000"/>
-        </w:rPr>
-        <w:t>N-GOING GRANDSTANDING</w:t>
+        <w:t>OFFER</w:t>
       </w:r>
       <w:r>
         <w:rPr>
@@ -43271,59 +43158,75 @@
           <w:bCs/>
           <w:color w:val="0070C0"/>
         </w:rPr>
-        <w:t>WITH</w:t>
-      </w:r>
-      <w:r>
-        <w:rPr>
-          <w:b/>
-          <w:bCs/>
-        </w:rPr>
-        <w:t xml:space="preserve"> </w:t>
-      </w:r>
-      <w:r>
-        <w:rPr>
-          <w:b/>
-          <w:bCs/>
-        </w:rPr>
-        <w:t xml:space="preserve">                                                    </w:t>
-      </w:r>
-      <w:r>
-        <w:rPr>
-          <w:b/>
-          <w:bCs/>
-          <w:color w:val="FF0000"/>
-        </w:rPr>
-        <w:t>ANY IRRELEVANT TESTIMONY</w:t>
-      </w:r>
-      <w:r>
-        <w:rPr>
-          <w:b/>
-          <w:bCs/>
-        </w:rPr>
-        <w:t xml:space="preserve"> </w:t>
-      </w:r>
-      <w:r>
-        <w:rPr>
-          <w:b/>
-          <w:bCs/>
-          <w:color w:val="00B0F0"/>
-        </w:rPr>
-        <w:t>OR</w:t>
-      </w:r>
-      <w:r>
-        <w:rPr>
-          <w:b/>
-          <w:bCs/>
-        </w:rPr>
-        <w:t xml:space="preserve"> </w:t>
-      </w:r>
-      <w:r>
-        <w:rPr>
-          <w:b/>
-          <w:bCs/>
-          <w:color w:val="FF0000"/>
-        </w:rPr>
-        <w:t>ANY DAISY CHAINED IRRELEVANT TESTIMONY</w:t>
+        <w:t>OF</w:t>
+      </w:r>
+      <w:r>
+        <w:rPr>
+          <w:b/>
+          <w:bCs/>
+        </w:rPr>
+        <w:t xml:space="preserve"> </w:t>
+      </w:r>
+      <w:r>
+        <w:rPr>
+          <w:b/>
+          <w:bCs/>
+          <w:color w:val="FF0000"/>
+        </w:rPr>
+        <w:t xml:space="preserve">ANY </w:t>
+      </w:r>
+      <w:r>
+        <w:rPr>
+          <w:b/>
+          <w:bCs/>
+          <w:color w:val="FF0000"/>
+        </w:rPr>
+        <w:t>J</w:t>
+      </w:r>
+      <w:r>
+        <w:rPr>
+          <w:b/>
+          <w:bCs/>
+          <w:color w:val="FF0000"/>
+        </w:rPr>
+        <w:t>OB</w:t>
+      </w:r>
+      <w:r>
+        <w:rPr>
+          <w:b/>
+          <w:bCs/>
+        </w:rPr>
+        <w:t xml:space="preserve"> </w:t>
+      </w:r>
+      <w:r>
+        <w:rPr>
+          <w:b/>
+          <w:bCs/>
+          <w:color w:val="0070C0"/>
+        </w:rPr>
+        <w:t>TO</w:t>
+      </w:r>
+      <w:r>
+        <w:rPr>
+          <w:b/>
+          <w:bCs/>
+        </w:rPr>
+        <w:t xml:space="preserve"> </w:t>
+      </w:r>
+      <w:r>
+        <w:rPr>
+          <w:b/>
+          <w:bCs/>
+        </w:rPr>
+        <w:t xml:space="preserve">                                                                                    </w:t>
+      </w:r>
+      <w:r>
+        <w:rPr>
+          <w:b/>
+          <w:bCs/>
+          <w:color w:val="FF0000"/>
+        </w:rPr>
+        <w:t>ANY LESSER QUALIFIED JOB CANDIDATE</w:t>
       </w:r>
       <w:r>
         <w:rPr>
@@ -43368,45 +43271,37 @@
           <w:bCs/>
           <w:color w:val="FF0000"/>
         </w:rPr>
-        <w:t>ORCHESTRATION</w:t>
-      </w:r>
-      <w:r>
-        <w:rPr>
-          <w:b/>
-          <w:bCs/>
-        </w:rPr>
-        <w:t xml:space="preserve"> </w:t>
-      </w:r>
-      <w:r>
-        <w:rPr>
-          <w:b/>
-          <w:bCs/>
-          <w:color w:val="0070C0"/>
-        </w:rPr>
-        <w:t>OF</w:t>
-      </w:r>
-      <w:r>
-        <w:rPr>
-          <w:b/>
-          <w:bCs/>
-        </w:rPr>
-        <w:t xml:space="preserve"> </w:t>
-      </w:r>
-      <w:r>
-        <w:rPr>
-          <w:b/>
-          <w:bCs/>
-          <w:color w:val="FF0000"/>
-        </w:rPr>
-        <w:t xml:space="preserve">ANY </w:t>
-      </w:r>
-      <w:r>
-        <w:rPr>
-          <w:b/>
-          <w:bCs/>
-          <w:color w:val="FF0000"/>
-        </w:rPr>
-        <w:t>CRIMINAL CHARGES</w:t>
+        <w:t>OMISSION</w:t>
+      </w:r>
+      <w:r>
+        <w:rPr>
+          <w:b/>
+          <w:bCs/>
+        </w:rPr>
+        <w:t>(</w:t>
+      </w:r>
+      <w:r>
+        <w:rPr>
+          <w:b/>
+          <w:bCs/>
+          <w:color w:val="808080" w:themeColor="background1" w:themeShade="80"/>
+        </w:rPr>
+        <w:t>S</w:t>
+      </w:r>
+      <w:r>
+        <w:rPr>
+          <w:b/>
+          <w:bCs/>
+        </w:rPr>
+        <w:t>)</w:t>
+      </w:r>
+      <w:r>
+        <w:rPr>
+          <w:b/>
+          <w:bCs/>
+          <w:color w:val="FF0000"/>
+        </w:rPr>
+        <w:t xml:space="preserve"> INSURANCE FRAUD</w:t>
       </w:r>
       <w:r>
         <w:rPr>
@@ -43451,15 +43346,82 @@
           <w:bCs/>
           <w:color w:val="FF0000"/>
         </w:rPr>
-        <w:t xml:space="preserve">ORGANIZATIONAL </w:t>
-      </w:r>
-      <w:r>
-        <w:rPr>
-          <w:b/>
-          <w:bCs/>
-          <w:color w:val="FF0000"/>
-        </w:rPr>
-        <w:t>DISINCENTIVIZATION</w:t>
+        <w:t>O</w:t>
+      </w:r>
+      <w:r>
+        <w:rPr>
+          <w:b/>
+          <w:bCs/>
+          <w:color w:val="FF0000"/>
+        </w:rPr>
+        <w:t>N-GOING GRANDSTANDING</w:t>
+      </w:r>
+      <w:r>
+        <w:rPr>
+          <w:b/>
+          <w:bCs/>
+        </w:rPr>
+        <w:t xml:space="preserve"> </w:t>
+      </w:r>
+      <w:r>
+        <w:rPr>
+          <w:b/>
+          <w:bCs/>
+          <w:color w:val="0070C0"/>
+        </w:rPr>
+        <w:t>WITH</w:t>
+      </w:r>
+      <w:r>
+        <w:rPr>
+          <w:b/>
+          <w:bCs/>
+        </w:rPr>
+        <w:t xml:space="preserve"> </w:t>
+      </w:r>
+      <w:r>
+        <w:rPr>
+          <w:b/>
+          <w:bCs/>
+        </w:rPr>
+        <w:t xml:space="preserve">                                                    </w:t>
+      </w:r>
+      <w:r>
+        <w:rPr>
+          <w:b/>
+          <w:bCs/>
+          <w:color w:val="FF0000"/>
+        </w:rPr>
+        <w:t>ANY IRRELEVANT TESTIMONY</w:t>
+      </w:r>
+      <w:r>
+        <w:rPr>
+          <w:b/>
+          <w:bCs/>
+        </w:rPr>
+        <w:t xml:space="preserve"> </w:t>
+      </w:r>
+      <w:r>
+        <w:rPr>
+          <w:b/>
+          <w:bCs/>
+          <w:color w:val="00B0F0"/>
+        </w:rPr>
+        <w:t>OR</w:t>
+      </w:r>
+      <w:r>
+        <w:rPr>
+          <w:b/>
+          <w:bCs/>
+        </w:rPr>
+        <w:t xml:space="preserve"> </w:t>
+      </w:r>
+      <w:r>
+        <w:rPr>
+          <w:b/>
+          <w:bCs/>
+          <w:color w:val="FF0000"/>
+        </w:rPr>
+        <w:t>ANY DAISY CHAINED IRRELEVANT TESTIMONY</w:t>
       </w:r>
       <w:r>
         <w:rPr>
@@ -43504,15 +43466,7 @@
           <w:bCs/>
           <w:color w:val="FF0000"/>
         </w:rPr>
-        <w:t xml:space="preserve">ORGANIZATIONAL </w:t>
-      </w:r>
-      <w:r>
-        <w:rPr>
-          <w:b/>
-          <w:bCs/>
-          <w:color w:val="FF0000"/>
-        </w:rPr>
-        <w:t>DRAFTING</w:t>
+        <w:t>ORCHESTRATION</w:t>
       </w:r>
       <w:r>
         <w:rPr>
@@ -43527,51 +43481,30 @@
           <w:bCs/>
           <w:color w:val="0070C0"/>
         </w:rPr>
-        <w:t>FOR</w:t>
-      </w:r>
-      <w:r>
-        <w:rPr>
-          <w:b/>
-          <w:bCs/>
-        </w:rPr>
-        <w:t xml:space="preserve"> </w:t>
-      </w:r>
-      <w:r>
-        <w:rPr>
-          <w:b/>
-          <w:bCs/>
-        </w:rPr>
-        <w:t xml:space="preserve">                                                                           </w:t>
-      </w:r>
-      <w:r>
-        <w:rPr>
-          <w:b/>
-          <w:bCs/>
-          <w:color w:val="FF0000"/>
-        </w:rPr>
-        <w:t>ANY DEATH PENALT</w:t>
-      </w:r>
-      <w:r>
-        <w:rPr>
-          <w:b/>
-          <w:bCs/>
-        </w:rPr>
-        <w:t>(</w:t>
-      </w:r>
-      <w:r>
-        <w:rPr>
-          <w:b/>
-          <w:bCs/>
-          <w:color w:val="808080" w:themeColor="background1" w:themeShade="80"/>
-        </w:rPr>
-        <w:t>IES</w:t>
-      </w:r>
-      <w:r>
-        <w:rPr>
-          <w:b/>
-          <w:bCs/>
-        </w:rPr>
-        <w:t>, Y)</w:t>
+        <w:t>OF</w:t>
+      </w:r>
+      <w:r>
+        <w:rPr>
+          <w:b/>
+          <w:bCs/>
+        </w:rPr>
+        <w:t xml:space="preserve"> </w:t>
+      </w:r>
+      <w:r>
+        <w:rPr>
+          <w:b/>
+          <w:bCs/>
+          <w:color w:val="FF0000"/>
+        </w:rPr>
+        <w:t xml:space="preserve">ANY </w:t>
+      </w:r>
+      <w:r>
+        <w:rPr>
+          <w:b/>
+          <w:bCs/>
+          <w:color w:val="FF0000"/>
+        </w:rPr>
+        <w:t>CRIMINAL CHARGES</w:t>
       </w:r>
       <w:r>
         <w:rPr>
@@ -43624,7 +43557,7 @@
           <w:bCs/>
           <w:color w:val="FF0000"/>
         </w:rPr>
-        <w:t>FRAMING</w:t>
+        <w:t>DISINCENTIVIZATION</w:t>
       </w:r>
       <w:r>
         <w:rPr>
@@ -43669,7 +43602,74 @@
           <w:bCs/>
           <w:color w:val="FF0000"/>
         </w:rPr>
-        <w:t>ORGANIZATIONAL MURDER</w:t>
+        <w:t xml:space="preserve">ORGANIZATIONAL </w:t>
+      </w:r>
+      <w:r>
+        <w:rPr>
+          <w:b/>
+          <w:bCs/>
+          <w:color w:val="FF0000"/>
+        </w:rPr>
+        <w:t>DRAFTING</w:t>
+      </w:r>
+      <w:r>
+        <w:rPr>
+          <w:b/>
+          <w:bCs/>
+        </w:rPr>
+        <w:t xml:space="preserve"> </w:t>
+      </w:r>
+      <w:r>
+        <w:rPr>
+          <w:b/>
+          <w:bCs/>
+          <w:color w:val="0070C0"/>
+        </w:rPr>
+        <w:t>FOR</w:t>
+      </w:r>
+      <w:r>
+        <w:rPr>
+          <w:b/>
+          <w:bCs/>
+        </w:rPr>
+        <w:t xml:space="preserve"> </w:t>
+      </w:r>
+      <w:r>
+        <w:rPr>
+          <w:b/>
+          <w:bCs/>
+        </w:rPr>
+        <w:t xml:space="preserve">                                                                           </w:t>
+      </w:r>
+      <w:r>
+        <w:rPr>
+          <w:b/>
+          <w:bCs/>
+          <w:color w:val="FF0000"/>
+        </w:rPr>
+        <w:t>ANY DEATH PENALT</w:t>
+      </w:r>
+      <w:r>
+        <w:rPr>
+          <w:b/>
+          <w:bCs/>
+        </w:rPr>
+        <w:t>(</w:t>
+      </w:r>
+      <w:r>
+        <w:rPr>
+          <w:b/>
+          <w:bCs/>
+          <w:color w:val="808080" w:themeColor="background1" w:themeShade="80"/>
+        </w:rPr>
+        <w:t>IES</w:t>
+      </w:r>
+      <w:r>
+        <w:rPr>
+          <w:b/>
+          <w:bCs/>
+        </w:rPr>
+        <w:t>, Y)</w:t>
       </w:r>
       <w:r>
         <w:rPr>
@@ -43714,15 +43714,15 @@
           <w:bCs/>
           <w:color w:val="FF0000"/>
         </w:rPr>
-        <w:t>ORGANIZ</w:t>
-      </w:r>
-      <w:r>
-        <w:rPr>
-          <w:b/>
-          <w:bCs/>
-          <w:color w:val="FF0000"/>
-        </w:rPr>
-        <w:t>ED CRIME</w:t>
+        <w:t xml:space="preserve">ORGANIZATIONAL </w:t>
+      </w:r>
+      <w:r>
+        <w:rPr>
+          <w:b/>
+          <w:bCs/>
+          <w:color w:val="FF0000"/>
+        </w:rPr>
+        <w:t>FRAMING</w:t>
       </w:r>
       <w:r>
         <w:rPr>
@@ -43767,15 +43767,7 @@
           <w:bCs/>
           <w:color w:val="FF0000"/>
         </w:rPr>
-        <w:t>ORGANIZ</w:t>
-      </w:r>
-      <w:r>
-        <w:rPr>
-          <w:b/>
-          <w:bCs/>
-          <w:color w:val="FF0000"/>
-        </w:rPr>
-        <w:t>ED MILITARY CRIME</w:t>
+        <w:t>ORGANIZATIONAL MURDER</w:t>
       </w:r>
       <w:r>
         <w:rPr>
@@ -43799,6 +43791,112 @@
           <w:u w:val="single"/>
         </w:rPr>
         <w:lastRenderedPageBreak/>
+        <w:t>PREVENTION SECURITY SYSTEM</w:t>
+      </w:r>
+      <w:r>
+        <w:t>:</w:t>
+      </w:r>
+      <w:r>
+        <w:t xml:space="preserve"> </w:t>
+      </w:r>
+      <w:r>
+        <w:rPr>
+          <w:b/>
+          <w:bCs/>
+          <w:color w:val="FF0000"/>
+        </w:rPr>
+        <w:t xml:space="preserve">ANY </w:t>
+      </w:r>
+      <w:r>
+        <w:rPr>
+          <w:b/>
+          <w:bCs/>
+          <w:color w:val="FF0000"/>
+        </w:rPr>
+        <w:t>ORGANIZ</w:t>
+      </w:r>
+      <w:r>
+        <w:rPr>
+          <w:b/>
+          <w:bCs/>
+          <w:color w:val="FF0000"/>
+        </w:rPr>
+        <w:t>ED CRIME</w:t>
+      </w:r>
+      <w:r>
+        <w:rPr>
+          <w:b/>
+          <w:bCs/>
+        </w:rPr>
+        <w:t>;</w:t>
+      </w:r>
+    </w:p>
+    <w:p>
+      <w:pPr>
+        <w:ind w:left="720"/>
+        <w:jc w:val="both"/>
+        <w:rPr>
+          <w:b/>
+          <w:bCs/>
+        </w:rPr>
+      </w:pPr>
+      <w:r>
+        <w:rPr>
+          <w:u w:val="single"/>
+        </w:rPr>
+        <w:t>PREVENTION SECURITY SYSTEM</w:t>
+      </w:r>
+      <w:r>
+        <w:t>:</w:t>
+      </w:r>
+      <w:r>
+        <w:t xml:space="preserve"> </w:t>
+      </w:r>
+      <w:r>
+        <w:rPr>
+          <w:b/>
+          <w:bCs/>
+          <w:color w:val="FF0000"/>
+        </w:rPr>
+        <w:t xml:space="preserve">ANY </w:t>
+      </w:r>
+      <w:r>
+        <w:rPr>
+          <w:b/>
+          <w:bCs/>
+          <w:color w:val="FF0000"/>
+        </w:rPr>
+        <w:t>ORGANIZ</w:t>
+      </w:r>
+      <w:r>
+        <w:rPr>
+          <w:b/>
+          <w:bCs/>
+          <w:color w:val="FF0000"/>
+        </w:rPr>
+        <w:t>ED MILITARY CRIME</w:t>
+      </w:r>
+      <w:r>
+        <w:rPr>
+          <w:b/>
+          <w:bCs/>
+        </w:rPr>
+        <w:t>;</w:t>
+      </w:r>
+    </w:p>
+    <w:p>
+      <w:pPr>
+        <w:ind w:left="720"/>
+        <w:jc w:val="both"/>
+        <w:rPr>
+          <w:b/>
+          <w:bCs/>
+        </w:rPr>
+      </w:pPr>
+      <w:r>
+        <w:rPr>
+          <w:u w:val="single"/>
+        </w:rPr>
         <w:t>PREVENTION SECURITY SYSTEM</w:t>
       </w:r>
       <w:r>
@@ -44988,6 +45086,7 @@
         <w:rPr>
           <w:u w:val="single"/>
         </w:rPr>
+        <w:lastRenderedPageBreak/>
         <w:t>PREVENTION SECURITY SYSTEM</w:t>
       </w:r>
       <w:r>
@@ -45267,7 +45366,6 @@
           <w:bCs/>
           <w:color w:val="FF0000"/>
         </w:rPr>
-        <w:lastRenderedPageBreak/>
         <w:t>ANY SATELLITE SURVEILLANCE TECHNOLOGY</w:t>
       </w:r>
       <w:r>
@@ -47157,6 +47255,7 @@
         <w:rPr>
           <w:u w:val="single"/>
         </w:rPr>
+        <w:lastRenderedPageBreak/>
         <w:t>PREVENTION SECURITY SYSTEM</w:t>
       </w:r>
       <w:r>
@@ -47418,7 +47517,6 @@
         <w:rPr>
           <w:u w:val="single"/>
         </w:rPr>
-        <w:lastRenderedPageBreak/>
         <w:t>PREVENTION SECURITY SYSTEM</w:t>
       </w:r>
       <w:r>
@@ -49448,6 +49546,7 @@
         <w:rPr>
           <w:u w:val="single"/>
         </w:rPr>
+        <w:lastRenderedPageBreak/>
         <w:t>PREVENTION SECURITY SYSTEM</w:t>
       </w:r>
       <w:r>
@@ -49605,7 +49704,6 @@
         <w:rPr>
           <w:u w:val="single"/>
         </w:rPr>
-        <w:lastRenderedPageBreak/>
         <w:t>PREVENTION SECURITY SYSTEM</w:t>
       </w:r>
       <w:r>
@@ -51431,6 +51529,7 @@
         <w:rPr>
           <w:u w:val="single"/>
         </w:rPr>
+        <w:lastRenderedPageBreak/>
         <w:t>PREVENTION SECURITY SYSTEM</w:t>
       </w:r>
       <w:r>
@@ -51588,7 +51687,6 @@
         <w:rPr>
           <w:u w:val="single"/>
         </w:rPr>
-        <w:lastRenderedPageBreak/>
         <w:t>PREVENTION SECURITY SYSTEM</w:t>
       </w:r>
       <w:r>
@@ -53487,6 +53585,7 @@
           <w:bCs/>
           <w:color w:val="FF0000"/>
         </w:rPr>
+        <w:lastRenderedPageBreak/>
         <w:t>ANY COMPANY</w:t>
       </w:r>
       <w:r>
@@ -53943,7 +54042,6 @@
           <w:bCs/>
           <w:color w:val="FF0000"/>
         </w:rPr>
-        <w:lastRenderedPageBreak/>
         <w:t>ANY POTENTIAL EMPLOYEE</w:t>
       </w:r>
       <w:r>
@@ -56244,6 +56342,7 @@
         <w:rPr>
           <w:u w:val="single"/>
         </w:rPr>
+        <w:lastRenderedPageBreak/>
         <w:t>PREVENTION SECURITY SYSTEM</w:t>
       </w:r>
       <w:r>
@@ -56735,7 +56834,6 @@
         <w:rPr>
           <w:u w:val="single"/>
         </w:rPr>
-        <w:lastRenderedPageBreak/>
         <w:t>PREVENTION SECURITY SYSTEM</w:t>
       </w:r>
       <w:r>
@@ -59104,6 +59202,7 @@
         <w:rPr>
           <w:u w:val="single"/>
         </w:rPr>
+        <w:lastRenderedPageBreak/>
         <w:t>PREVENTION SECURITY SYSTEM</w:t>
       </w:r>
       <w:r>
@@ -59360,7 +59459,6 @@
         <w:rPr>
           <w:u w:val="single"/>
         </w:rPr>
-        <w:lastRenderedPageBreak/>
         <w:t>PREVENTION SECURITY SYSTEM</w:t>
       </w:r>
       <w:r>
@@ -61883,6 +61981,7 @@
         <w:rPr>
           <w:u w:val="single"/>
         </w:rPr>
+        <w:lastRenderedPageBreak/>
         <w:t>PREVENTION SECURITY SYSTEM</w:t>
       </w:r>
       <w:r>
@@ -62077,7 +62176,6 @@
         <w:rPr>
           <w:u w:val="single"/>
         </w:rPr>
-        <w:lastRenderedPageBreak/>
         <w:t>PREVENTION SECURITY SYSTEM</w:t>
       </w:r>
       <w:r>

</xml_diff>